<commit_message>
Started talking in 3.13 about text normalisation
</commit_message>
<xml_diff>
--- a/3.13 Development and Prototyping/3.13 - 1 - Assembler Iteration 1.docx
+++ b/3.13 Development and Prototyping/3.13 - 1 - Assembler Iteration 1.docx
@@ -16,860 +16,2372 @@
       </w:r>
     </w:p>
     <w:p>
-      <w:r>
-        <w:rPr>
-          <w:noProof/>
-          <w:lang w:eastAsia="en-GB"/>
-        </w:rPr>
-        <mc:AlternateContent>
-          <mc:Choice Requires="wps">
-            <w:drawing>
-              <wp:anchor distT="0" distB="0" distL="114300" distR="114300" simplePos="0" relativeHeight="251659264" behindDoc="0" locked="0" layoutInCell="1" allowOverlap="1" wp14:anchorId="0CC68AFB" wp14:editId="37CE6A0B">
-                <wp:simplePos x="0" y="0"/>
-                <wp:positionH relativeFrom="column">
-                  <wp:posOffset>-9525</wp:posOffset>
-                </wp:positionH>
-                <wp:positionV relativeFrom="paragraph">
-                  <wp:posOffset>127000</wp:posOffset>
-                </wp:positionV>
-                <wp:extent cx="5638800" cy="4181475"/>
-                <wp:effectExtent l="0" t="0" r="19050" b="28575"/>
-                <wp:wrapNone/>
-                <wp:docPr id="307" name="Text Box 2"/>
-                <wp:cNvGraphicFramePr>
-                  <a:graphicFrameLocks xmlns:a="http://schemas.openxmlformats.org/drawingml/2006/main"/>
-                </wp:cNvGraphicFramePr>
-                <a:graphic xmlns:a="http://schemas.openxmlformats.org/drawingml/2006/main">
-                  <a:graphicData uri="http://schemas.microsoft.com/office/word/2010/wordprocessingShape">
-                    <wps:wsp>
-                      <wps:cNvSpPr txBox="1">
-                        <a:spLocks noChangeArrowheads="1"/>
-                      </wps:cNvSpPr>
-                      <wps:spPr bwMode="auto">
-                        <a:xfrm>
-                          <a:off x="0" y="0"/>
-                          <a:ext cx="5638800" cy="4181475"/>
-                        </a:xfrm>
-                        <a:prstGeom prst="rect">
-                          <a:avLst/>
-                        </a:prstGeom>
-                        <a:solidFill>
-                          <a:srgbClr val="FFFFFF"/>
-                        </a:solidFill>
-                        <a:ln w="9525">
-                          <a:solidFill>
-                            <a:srgbClr val="000000"/>
-                          </a:solidFill>
-                          <a:miter lim="800000"/>
-                          <a:headEnd/>
-                          <a:tailEnd/>
-                        </a:ln>
-                      </wps:spPr>
-                      <wps:txbx>
-                        <w:txbxContent>
-                          <w:p>
-                            <w:pPr>
-                              <w:pStyle w:val="NoSpacing"/>
-                              <w:rPr>
-                                <w:rFonts w:ascii="Consolas" w:hAnsi="Consolas" w:cs="Consolas"/>
-                                <w:sz w:val="20"/>
-                              </w:rPr>
-                            </w:pPr>
-                            <w:r>
-                              <w:rPr>
-                                <w:rFonts w:ascii="Consolas" w:hAnsi="Consolas" w:cs="Consolas"/>
-                                <w:sz w:val="20"/>
-                              </w:rPr>
-                              <w:t>def main(asmfile, out_format):</w:t>
-                            </w:r>
-                          </w:p>
-                          <w:p>
-                            <w:pPr>
-                              <w:pStyle w:val="NoSpacing"/>
-                              <w:rPr>
-                                <w:rFonts w:ascii="Consolas" w:hAnsi="Consolas" w:cs="Consolas"/>
-                                <w:sz w:val="20"/>
-                              </w:rPr>
-                            </w:pPr>
-                            <w:r>
-                              <w:rPr>
-                                <w:rFonts w:ascii="Consolas" w:hAnsi="Consolas" w:cs="Consolas"/>
-                                <w:sz w:val="20"/>
-                              </w:rPr>
-                              <w:t xml:space="preserve">    with open(asmfile, "rt") as file:</w:t>
-                            </w:r>
-                          </w:p>
-                          <w:p>
-                            <w:pPr>
-                              <w:pStyle w:val="NoSpacing"/>
-                              <w:rPr>
-                                <w:rFonts w:ascii="Consolas" w:hAnsi="Consolas" w:cs="Consolas"/>
-                                <w:sz w:val="20"/>
-                              </w:rPr>
-                            </w:pPr>
-                            <w:r>
-                              <w:rPr>
-                                <w:rFonts w:ascii="Consolas" w:hAnsi="Consolas" w:cs="Consolas"/>
-                                <w:sz w:val="20"/>
-                              </w:rPr>
-                              <w:t xml:space="preserve">        text = file.read()</w:t>
-                            </w:r>
-                          </w:p>
-                          <w:p>
-                            <w:pPr>
-                              <w:pStyle w:val="NoSpacing"/>
-                              <w:rPr>
-                                <w:rFonts w:ascii="Consolas" w:hAnsi="Consolas" w:cs="Consolas"/>
-                                <w:sz w:val="20"/>
-                              </w:rPr>
-                            </w:pPr>
-                          </w:p>
-                          <w:p>
-                            <w:pPr>
-                              <w:pStyle w:val="NoSpacing"/>
-                              <w:rPr>
-                                <w:rFonts w:ascii="Consolas" w:hAnsi="Consolas" w:cs="Consolas"/>
-                                <w:sz w:val="20"/>
-                              </w:rPr>
-                            </w:pPr>
-                            <w:r>
-                              <w:rPr>
-                                <w:rFonts w:ascii="Consolas" w:hAnsi="Consolas" w:cs="Consolas"/>
-                                <w:sz w:val="20"/>
-                              </w:rPr>
-                              <w:t xml:space="preserve">    # Now the text is available</w:t>
-                            </w:r>
-                          </w:p>
-                          <w:p>
-                            <w:pPr>
-                              <w:pStyle w:val="NoSpacing"/>
-                              <w:rPr>
-                                <w:rFonts w:ascii="Consolas" w:hAnsi="Consolas" w:cs="Consolas"/>
-                                <w:sz w:val="20"/>
-                              </w:rPr>
-                            </w:pPr>
-                          </w:p>
-                          <w:p>
-                            <w:pPr>
-                              <w:pStyle w:val="NoSpacing"/>
-                              <w:rPr>
-                                <w:rFonts w:ascii="Consolas" w:hAnsi="Consolas" w:cs="Consolas"/>
-                                <w:sz w:val="20"/>
-                              </w:rPr>
-                            </w:pPr>
-                            <w:r>
-                              <w:rPr>
-                                <w:rFonts w:ascii="Consolas" w:hAnsi="Consolas" w:cs="Consolas"/>
-                                <w:sz w:val="20"/>
-                              </w:rPr>
-                              <w:t xml:space="preserve">    # 1. PERFORM TEXT NORMALISATION</w:t>
-                            </w:r>
-                          </w:p>
-                          <w:p>
-                            <w:pPr>
-                              <w:pStyle w:val="NoSpacing"/>
-                              <w:rPr>
-                                <w:rFonts w:ascii="Consolas" w:hAnsi="Consolas" w:cs="Consolas"/>
-                                <w:sz w:val="20"/>
-                              </w:rPr>
-                            </w:pPr>
-                          </w:p>
-                          <w:p>
-                            <w:pPr>
-                              <w:pStyle w:val="NoSpacing"/>
-                              <w:rPr>
-                                <w:rFonts w:ascii="Consolas" w:hAnsi="Consolas" w:cs="Consolas"/>
-                                <w:sz w:val="20"/>
-                              </w:rPr>
-                            </w:pPr>
-                            <w:r>
-                              <w:rPr>
-                                <w:rFonts w:ascii="Consolas" w:hAnsi="Consolas" w:cs="Consolas"/>
-                                <w:sz w:val="20"/>
-                              </w:rPr>
-                              <w:t xml:space="preserve">    normalised_text = normalise_text(text)</w:t>
-                            </w:r>
-                          </w:p>
-                          <w:p>
-                            <w:pPr>
-                              <w:pStyle w:val="NoSpacing"/>
-                              <w:rPr>
-                                <w:rFonts w:ascii="Consolas" w:hAnsi="Consolas" w:cs="Consolas"/>
-                                <w:sz w:val="20"/>
-                              </w:rPr>
-                            </w:pPr>
-                            <w:r>
-                              <w:rPr>
-                                <w:rFonts w:ascii="Consolas" w:hAnsi="Consolas" w:cs="Consolas"/>
-                                <w:sz w:val="20"/>
-                              </w:rPr>
-                              <w:t xml:space="preserve">    print(normalised_text)</w:t>
-                            </w:r>
-                          </w:p>
-                          <w:p>
-                            <w:pPr>
-                              <w:pStyle w:val="NoSpacing"/>
-                              <w:rPr>
-                                <w:rFonts w:ascii="Consolas" w:hAnsi="Consolas" w:cs="Consolas"/>
-                                <w:sz w:val="20"/>
-                              </w:rPr>
-                            </w:pPr>
-                          </w:p>
-                          <w:p>
-                            <w:pPr>
-                              <w:pStyle w:val="NoSpacing"/>
-                              <w:rPr>
-                                <w:rFonts w:ascii="Consolas" w:hAnsi="Consolas" w:cs="Consolas"/>
-                                <w:sz w:val="20"/>
-                              </w:rPr>
-                            </w:pPr>
-                            <w:r>
-                              <w:rPr>
-                                <w:rFonts w:ascii="Consolas" w:hAnsi="Consolas" w:cs="Consolas"/>
-                                <w:sz w:val="20"/>
-                              </w:rPr>
-                              <w:t xml:space="preserve">    # 2. SPLIT DOCUMENT INTO SECTIONS</w:t>
-                            </w:r>
-                          </w:p>
-                          <w:p>
-                            <w:pPr>
-                              <w:pStyle w:val="NoSpacing"/>
-                              <w:rPr>
-                                <w:rFonts w:ascii="Consolas" w:hAnsi="Consolas" w:cs="Consolas"/>
-                                <w:sz w:val="20"/>
-                              </w:rPr>
-                            </w:pPr>
-                            <w:r>
-                              <w:rPr>
-                                <w:rFonts w:ascii="Consolas" w:hAnsi="Consolas" w:cs="Consolas"/>
-                                <w:sz w:val="20"/>
-                              </w:rPr>
-                              <w:t xml:space="preserve">    section_dict = split_into_sections(normalised_text)</w:t>
-                            </w:r>
-                          </w:p>
-                          <w:p>
-                            <w:pPr>
-                              <w:pStyle w:val="NoSpacing"/>
-                              <w:rPr>
-                                <w:rFonts w:ascii="Consolas" w:hAnsi="Consolas" w:cs="Consolas"/>
-                                <w:sz w:val="20"/>
-                              </w:rPr>
-                            </w:pPr>
-                            <w:r>
-                              <w:rPr>
-                                <w:rFonts w:ascii="Consolas" w:hAnsi="Consolas" w:cs="Consolas"/>
-                                <w:sz w:val="20"/>
-                              </w:rPr>
-                              <w:t xml:space="preserve">    pprint(section_dict)</w:t>
-                            </w:r>
-                          </w:p>
-                          <w:p>
-                            <w:pPr>
-                              <w:pStyle w:val="NoSpacing"/>
-                              <w:rPr>
-                                <w:rFonts w:ascii="Consolas" w:hAnsi="Consolas" w:cs="Consolas"/>
-                                <w:sz w:val="20"/>
-                              </w:rPr>
-                            </w:pPr>
-                          </w:p>
-                          <w:p>
-                            <w:pPr>
-                              <w:pStyle w:val="NoSpacing"/>
-                              <w:rPr>
-                                <w:rFonts w:ascii="Consolas" w:hAnsi="Consolas" w:cs="Consolas"/>
-                                <w:sz w:val="20"/>
-                              </w:rPr>
-                            </w:pPr>
-                            <w:r>
-                              <w:rPr>
-                                <w:rFonts w:ascii="Consolas" w:hAnsi="Consolas" w:cs="Consolas"/>
-                                <w:sz w:val="20"/>
-                              </w:rPr>
-                              <w:t xml:space="preserve">    # 3. DIVIDE LINES AND CONTEXTUALISE</w:t>
-                            </w:r>
-                          </w:p>
-                          <w:p>
-                            <w:pPr>
-                              <w:pStyle w:val="NoSpacing"/>
-                              <w:rPr>
-                                <w:rFonts w:ascii="Consolas" w:hAnsi="Consolas" w:cs="Consolas"/>
-                                <w:sz w:val="20"/>
-                              </w:rPr>
-                            </w:pPr>
-                            <w:r>
-                              <w:rPr>
-                                <w:rFonts w:ascii="Consolas" w:hAnsi="Consolas" w:cs="Consolas"/>
-                                <w:sz w:val="20"/>
-                              </w:rPr>
-                              <w:t xml:space="preserve">    config_dict, instruction_list = divide_and_contextualise(section_dict)</w:t>
-                            </w:r>
-                          </w:p>
-                          <w:p>
-                            <w:pPr>
-                              <w:pStyle w:val="NoSpacing"/>
-                              <w:rPr>
-                                <w:rFonts w:ascii="Consolas" w:hAnsi="Consolas" w:cs="Consolas"/>
-                                <w:sz w:val="20"/>
-                              </w:rPr>
-                            </w:pPr>
-                          </w:p>
-                          <w:p>
-                            <w:pPr>
-                              <w:pStyle w:val="NoSpacing"/>
-                              <w:rPr>
-                                <w:rFonts w:ascii="Consolas" w:hAnsi="Consolas" w:cs="Consolas"/>
-                                <w:sz w:val="20"/>
-                              </w:rPr>
-                            </w:pPr>
-                            <w:r>
-                              <w:rPr>
-                                <w:rFonts w:ascii="Consolas" w:hAnsi="Consolas" w:cs="Consolas"/>
-                                <w:sz w:val="20"/>
-                              </w:rPr>
-                              <w:t xml:space="preserve">    # 4. RECORD LABELS/VARIABLES</w:t>
-                            </w:r>
-                          </w:p>
-                          <w:p>
-                            <w:pPr>
-                              <w:pStyle w:val="NoSpacing"/>
-                              <w:rPr>
-                                <w:rFonts w:ascii="Consolas" w:hAnsi="Consolas" w:cs="Consolas"/>
-                                <w:sz w:val="20"/>
-                              </w:rPr>
-                            </w:pPr>
-                            <w:r>
-                              <w:rPr>
-                                <w:rFonts w:ascii="Consolas" w:hAnsi="Consolas" w:cs="Consolas"/>
-                                <w:sz w:val="20"/>
-                              </w:rPr>
-                              <w:t xml:space="preserve">    mem_table = record_labels_and_variables(instruction_list)</w:t>
-                            </w:r>
-                          </w:p>
-                          <w:p>
-                            <w:pPr>
-                              <w:pStyle w:val="NoSpacing"/>
-                              <w:rPr>
-                                <w:rFonts w:ascii="Consolas" w:hAnsi="Consolas" w:cs="Consolas"/>
-                                <w:sz w:val="20"/>
-                              </w:rPr>
-                            </w:pPr>
-                          </w:p>
-                          <w:p>
-                            <w:pPr>
-                              <w:pStyle w:val="NoSpacing"/>
-                              <w:rPr>
-                                <w:rFonts w:ascii="Consolas" w:hAnsi="Consolas" w:cs="Consolas"/>
-                                <w:sz w:val="20"/>
-                              </w:rPr>
-                            </w:pPr>
-                            <w:r>
-                              <w:rPr>
-                                <w:rFonts w:ascii="Consolas" w:hAnsi="Consolas" w:cs="Consolas"/>
-                                <w:sz w:val="20"/>
-                              </w:rPr>
-                              <w:t xml:space="preserve">    # 5. CONVERT EACH LINE TO BYTES</w:t>
-                            </w:r>
-                          </w:p>
-                          <w:p>
-                            <w:pPr>
-                              <w:pStyle w:val="NoSpacing"/>
-                              <w:rPr>
-                                <w:rFonts w:ascii="Consolas" w:hAnsi="Consolas" w:cs="Consolas"/>
-                                <w:sz w:val="20"/>
-                              </w:rPr>
-                            </w:pPr>
-                            <w:r>
-                              <w:rPr>
-                                <w:rFonts w:ascii="Consolas" w:hAnsi="Consolas" w:cs="Consolas"/>
-                                <w:sz w:val="20"/>
-                              </w:rPr>
-                              <w:t xml:space="preserve">    place_memory_addresses(mem_table, instruction_list)</w:t>
-                            </w:r>
-                          </w:p>
-                          <w:p>
-                            <w:pPr>
-                              <w:pStyle w:val="NoSpacing"/>
-                              <w:rPr>
-                                <w:rFonts w:ascii="Consolas" w:hAnsi="Consolas" w:cs="Consolas"/>
-                                <w:sz w:val="20"/>
-                              </w:rPr>
-                            </w:pPr>
-                          </w:p>
-                          <w:p>
-                            <w:pPr>
-                              <w:pStyle w:val="NoSpacing"/>
-                              <w:rPr>
-                                <w:rFonts w:ascii="Consolas" w:hAnsi="Consolas" w:cs="Consolas"/>
-                                <w:sz w:val="20"/>
-                              </w:rPr>
-                            </w:pPr>
-                            <w:r>
-                              <w:rPr>
-                                <w:rFonts w:ascii="Consolas" w:hAnsi="Consolas" w:cs="Consolas"/>
-                                <w:sz w:val="20"/>
-                              </w:rPr>
-                              <w:t xml:space="preserve">    bytecode = b""</w:t>
-                            </w:r>
-                          </w:p>
-                          <w:p>
-                            <w:pPr>
-                              <w:pStyle w:val="NoSpacing"/>
-                              <w:rPr>
-                                <w:rFonts w:ascii="Consolas" w:hAnsi="Consolas" w:cs="Consolas"/>
-                                <w:sz w:val="20"/>
-                              </w:rPr>
-                            </w:pPr>
-                            <w:r>
-                              <w:rPr>
-                                <w:rFonts w:ascii="Consolas" w:hAnsi="Consolas" w:cs="Consolas"/>
-                                <w:sz w:val="20"/>
-                              </w:rPr>
-                              <w:t xml:space="preserve">    bytecode += encode_metadata(config_dict)</w:t>
-                            </w:r>
-                          </w:p>
-                          <w:p>
-                            <w:pPr>
-                              <w:pStyle w:val="NoSpacing"/>
-                              <w:rPr>
-                                <w:rFonts w:ascii="Consolas" w:hAnsi="Consolas" w:cs="Consolas"/>
-                                <w:sz w:val="20"/>
-                              </w:rPr>
-                            </w:pPr>
-                            <w:r>
-                              <w:rPr>
-                                <w:rFonts w:ascii="Consolas" w:hAnsi="Consolas" w:cs="Consolas"/>
-                                <w:sz w:val="20"/>
-                              </w:rPr>
-                              <w:t xml:space="preserve">    bytecode += encode_instruction_list(instruction_list, mem_table)</w:t>
-                            </w:r>
-                          </w:p>
-                        </w:txbxContent>
-                      </wps:txbx>
-                      <wps:bodyPr rot="0" vert="horz" wrap="square" lIns="91440" tIns="45720" rIns="91440" bIns="45720" anchor="t" anchorCtr="0">
-                        <a:noAutofit/>
-                      </wps:bodyPr>
-                    </wps:wsp>
-                  </a:graphicData>
-                </a:graphic>
-                <wp14:sizeRelH relativeFrom="margin">
-                  <wp14:pctWidth>0</wp14:pctWidth>
-                </wp14:sizeRelH>
-                <wp14:sizeRelV relativeFrom="margin">
-                  <wp14:pctHeight>0</wp14:pctHeight>
-                </wp14:sizeRelV>
-              </wp:anchor>
-            </w:drawing>
-          </mc:Choice>
-          <mc:Fallback>
-            <w:pict>
-              <v:shapetype id="_x0000_t202" coordsize="21600,21600" o:spt="202" path="m,l,21600r21600,l21600,xe">
-                <v:stroke joinstyle="miter"/>
-                <v:path gradientshapeok="t" o:connecttype="rect"/>
-              </v:shapetype>
-              <v:shape id="Text Box 2" o:spid="_x0000_s1026" type="#_x0000_t202" style="position:absolute;margin-left:-.75pt;margin-top:10pt;width:444pt;height:329.25pt;z-index:251659264;visibility:visible;mso-wrap-style:square;mso-width-percent:0;mso-height-percent:0;mso-wrap-distance-left:9pt;mso-wrap-distance-top:0;mso-wrap-distance-right:9pt;mso-wrap-distance-bottom:0;mso-position-horizontal:absolute;mso-position-horizontal-relative:text;mso-position-vertical:absolute;mso-position-vertical-relative:text;mso-width-percent:0;mso-height-percent:0;mso-width-relative:margin;mso-height-relative:margin;v-text-anchor:top" o:gfxdata="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">
-                <v:textbox>
-                  <w:txbxContent>
-                    <w:p>
-                      <w:pPr>
-                        <w:pStyle w:val="NoSpacing"/>
-                        <w:rPr>
-                          <w:rFonts w:ascii="Consolas" w:hAnsi="Consolas" w:cs="Consolas"/>
-                          <w:sz w:val="20"/>
-                        </w:rPr>
-                      </w:pPr>
-                      <w:r>
-                        <w:rPr>
-                          <w:rFonts w:ascii="Consolas" w:hAnsi="Consolas" w:cs="Consolas"/>
-                          <w:sz w:val="20"/>
-                        </w:rPr>
-                        <w:t>def main(asmfile, out_format):</w:t>
-                      </w:r>
-                    </w:p>
-                    <w:p>
-                      <w:pPr>
-                        <w:pStyle w:val="NoSpacing"/>
-                        <w:rPr>
-                          <w:rFonts w:ascii="Consolas" w:hAnsi="Consolas" w:cs="Consolas"/>
-                          <w:sz w:val="20"/>
-                        </w:rPr>
-                      </w:pPr>
-                      <w:r>
-                        <w:rPr>
-                          <w:rFonts w:ascii="Consolas" w:hAnsi="Consolas" w:cs="Consolas"/>
-                          <w:sz w:val="20"/>
-                        </w:rPr>
-                        <w:t xml:space="preserve">    with open(asmfile, "rt") as file:</w:t>
-                      </w:r>
-                    </w:p>
-                    <w:p>
-                      <w:pPr>
-                        <w:pStyle w:val="NoSpacing"/>
-                        <w:rPr>
-                          <w:rFonts w:ascii="Consolas" w:hAnsi="Consolas" w:cs="Consolas"/>
-                          <w:sz w:val="20"/>
-                        </w:rPr>
-                      </w:pPr>
-                      <w:r>
-                        <w:rPr>
-                          <w:rFonts w:ascii="Consolas" w:hAnsi="Consolas" w:cs="Consolas"/>
-                          <w:sz w:val="20"/>
-                        </w:rPr>
-                        <w:t xml:space="preserve">        text = file.read()</w:t>
-                      </w:r>
-                    </w:p>
-                    <w:p>
-                      <w:pPr>
-                        <w:pStyle w:val="NoSpacing"/>
-                        <w:rPr>
-                          <w:rFonts w:ascii="Consolas" w:hAnsi="Consolas" w:cs="Consolas"/>
-                          <w:sz w:val="20"/>
-                        </w:rPr>
-                      </w:pPr>
-                    </w:p>
-                    <w:p>
-                      <w:pPr>
-                        <w:pStyle w:val="NoSpacing"/>
-                        <w:rPr>
-                          <w:rFonts w:ascii="Consolas" w:hAnsi="Consolas" w:cs="Consolas"/>
-                          <w:sz w:val="20"/>
-                        </w:rPr>
-                      </w:pPr>
-                      <w:r>
-                        <w:rPr>
-                          <w:rFonts w:ascii="Consolas" w:hAnsi="Consolas" w:cs="Consolas"/>
-                          <w:sz w:val="20"/>
-                        </w:rPr>
-                        <w:t xml:space="preserve">    # Now the text is available</w:t>
-                      </w:r>
-                    </w:p>
-                    <w:p>
-                      <w:pPr>
-                        <w:pStyle w:val="NoSpacing"/>
-                        <w:rPr>
-                          <w:rFonts w:ascii="Consolas" w:hAnsi="Consolas" w:cs="Consolas"/>
-                          <w:sz w:val="20"/>
-                        </w:rPr>
-                      </w:pPr>
-                    </w:p>
-                    <w:p>
-                      <w:pPr>
-                        <w:pStyle w:val="NoSpacing"/>
-                        <w:rPr>
-                          <w:rFonts w:ascii="Consolas" w:hAnsi="Consolas" w:cs="Consolas"/>
-                          <w:sz w:val="20"/>
-                        </w:rPr>
-                      </w:pPr>
-                      <w:r>
-                        <w:rPr>
-                          <w:rFonts w:ascii="Consolas" w:hAnsi="Consolas" w:cs="Consolas"/>
-                          <w:sz w:val="20"/>
-                        </w:rPr>
-                        <w:t xml:space="preserve">    # 1. PERFORM TEXT NORMALISATION</w:t>
-                      </w:r>
-                    </w:p>
-                    <w:p>
-                      <w:pPr>
-                        <w:pStyle w:val="NoSpacing"/>
-                        <w:rPr>
-                          <w:rFonts w:ascii="Consolas" w:hAnsi="Consolas" w:cs="Consolas"/>
-                          <w:sz w:val="20"/>
-                        </w:rPr>
-                      </w:pPr>
-                    </w:p>
-                    <w:p>
-                      <w:pPr>
-                        <w:pStyle w:val="NoSpacing"/>
-                        <w:rPr>
-                          <w:rFonts w:ascii="Consolas" w:hAnsi="Consolas" w:cs="Consolas"/>
-                          <w:sz w:val="20"/>
-                        </w:rPr>
-                      </w:pPr>
-                      <w:r>
-                        <w:rPr>
-                          <w:rFonts w:ascii="Consolas" w:hAnsi="Consolas" w:cs="Consolas"/>
-                          <w:sz w:val="20"/>
-                        </w:rPr>
-                        <w:t xml:space="preserve">    normalised_text = normalise_text(text)</w:t>
-                      </w:r>
-                    </w:p>
-                    <w:p>
-                      <w:pPr>
-                        <w:pStyle w:val="NoSpacing"/>
-                        <w:rPr>
-                          <w:rFonts w:ascii="Consolas" w:hAnsi="Consolas" w:cs="Consolas"/>
-                          <w:sz w:val="20"/>
-                        </w:rPr>
-                      </w:pPr>
-                      <w:r>
-                        <w:rPr>
-                          <w:rFonts w:ascii="Consolas" w:hAnsi="Consolas" w:cs="Consolas"/>
-                          <w:sz w:val="20"/>
-                        </w:rPr>
-                        <w:t xml:space="preserve">    print(normalised_text)</w:t>
-                      </w:r>
-                    </w:p>
-                    <w:p>
-                      <w:pPr>
-                        <w:pStyle w:val="NoSpacing"/>
-                        <w:rPr>
-                          <w:rFonts w:ascii="Consolas" w:hAnsi="Consolas" w:cs="Consolas"/>
-                          <w:sz w:val="20"/>
-                        </w:rPr>
-                      </w:pPr>
-                    </w:p>
-                    <w:p>
-                      <w:pPr>
-                        <w:pStyle w:val="NoSpacing"/>
-                        <w:rPr>
-                          <w:rFonts w:ascii="Consolas" w:hAnsi="Consolas" w:cs="Consolas"/>
-                          <w:sz w:val="20"/>
-                        </w:rPr>
-                      </w:pPr>
-                      <w:r>
-                        <w:rPr>
-                          <w:rFonts w:ascii="Consolas" w:hAnsi="Consolas" w:cs="Consolas"/>
-                          <w:sz w:val="20"/>
-                        </w:rPr>
-                        <w:t xml:space="preserve">    # 2. SPLIT DOCUMENT INTO SECTIONS</w:t>
-                      </w:r>
-                    </w:p>
-                    <w:p>
-                      <w:pPr>
-                        <w:pStyle w:val="NoSpacing"/>
-                        <w:rPr>
-                          <w:rFonts w:ascii="Consolas" w:hAnsi="Consolas" w:cs="Consolas"/>
-                          <w:sz w:val="20"/>
-                        </w:rPr>
-                      </w:pPr>
-                      <w:r>
-                        <w:rPr>
-                          <w:rFonts w:ascii="Consolas" w:hAnsi="Consolas" w:cs="Consolas"/>
-                          <w:sz w:val="20"/>
-                        </w:rPr>
-                        <w:t xml:space="preserve">    section_dict = split_into_sections(normalised_text)</w:t>
-                      </w:r>
-                    </w:p>
-                    <w:p>
-                      <w:pPr>
-                        <w:pStyle w:val="NoSpacing"/>
-                        <w:rPr>
-                          <w:rFonts w:ascii="Consolas" w:hAnsi="Consolas" w:cs="Consolas"/>
-                          <w:sz w:val="20"/>
-                        </w:rPr>
-                      </w:pPr>
-                      <w:r>
-                        <w:rPr>
-                          <w:rFonts w:ascii="Consolas" w:hAnsi="Consolas" w:cs="Consolas"/>
-                          <w:sz w:val="20"/>
-                        </w:rPr>
-                        <w:t xml:space="preserve">    pprint(section_dict)</w:t>
-                      </w:r>
-                    </w:p>
-                    <w:p>
-                      <w:pPr>
-                        <w:pStyle w:val="NoSpacing"/>
-                        <w:rPr>
-                          <w:rFonts w:ascii="Consolas" w:hAnsi="Consolas" w:cs="Consolas"/>
-                          <w:sz w:val="20"/>
-                        </w:rPr>
-                      </w:pPr>
-                    </w:p>
-                    <w:p>
-                      <w:pPr>
-                        <w:pStyle w:val="NoSpacing"/>
-                        <w:rPr>
-                          <w:rFonts w:ascii="Consolas" w:hAnsi="Consolas" w:cs="Consolas"/>
-                          <w:sz w:val="20"/>
-                        </w:rPr>
-                      </w:pPr>
-                      <w:r>
-                        <w:rPr>
-                          <w:rFonts w:ascii="Consolas" w:hAnsi="Consolas" w:cs="Consolas"/>
-                          <w:sz w:val="20"/>
-                        </w:rPr>
-                        <w:t xml:space="preserve">    # 3. DIVIDE LINES AND CONTEXTUALISE</w:t>
-                      </w:r>
-                    </w:p>
-                    <w:p>
-                      <w:pPr>
-                        <w:pStyle w:val="NoSpacing"/>
-                        <w:rPr>
-                          <w:rFonts w:ascii="Consolas" w:hAnsi="Consolas" w:cs="Consolas"/>
-                          <w:sz w:val="20"/>
-                        </w:rPr>
-                      </w:pPr>
-                      <w:r>
-                        <w:rPr>
-                          <w:rFonts w:ascii="Consolas" w:hAnsi="Consolas" w:cs="Consolas"/>
-                          <w:sz w:val="20"/>
-                        </w:rPr>
-                        <w:t xml:space="preserve">    config_dict, instruction_list = divide_and_contextualise(section_dict)</w:t>
-                      </w:r>
-                    </w:p>
-                    <w:p>
-                      <w:pPr>
-                        <w:pStyle w:val="NoSpacing"/>
-                        <w:rPr>
-                          <w:rFonts w:ascii="Consolas" w:hAnsi="Consolas" w:cs="Consolas"/>
-                          <w:sz w:val="20"/>
-                        </w:rPr>
-                      </w:pPr>
-                    </w:p>
-                    <w:p>
-                      <w:pPr>
-                        <w:pStyle w:val="NoSpacing"/>
-                        <w:rPr>
-                          <w:rFonts w:ascii="Consolas" w:hAnsi="Consolas" w:cs="Consolas"/>
-                          <w:sz w:val="20"/>
-                        </w:rPr>
-                      </w:pPr>
-                      <w:r>
-                        <w:rPr>
-                          <w:rFonts w:ascii="Consolas" w:hAnsi="Consolas" w:cs="Consolas"/>
-                          <w:sz w:val="20"/>
-                        </w:rPr>
-                        <w:t xml:space="preserve">    # 4. RECORD LABELS/VARIABLES</w:t>
-                      </w:r>
-                    </w:p>
-                    <w:p>
-                      <w:pPr>
-                        <w:pStyle w:val="NoSpacing"/>
-                        <w:rPr>
-                          <w:rFonts w:ascii="Consolas" w:hAnsi="Consolas" w:cs="Consolas"/>
-                          <w:sz w:val="20"/>
-                        </w:rPr>
-                      </w:pPr>
-                      <w:r>
-                        <w:rPr>
-                          <w:rFonts w:ascii="Consolas" w:hAnsi="Consolas" w:cs="Consolas"/>
-                          <w:sz w:val="20"/>
-                        </w:rPr>
-                        <w:t xml:space="preserve">    mem_table = record_labels_and_variables(instruction_list)</w:t>
-                      </w:r>
-                    </w:p>
-                    <w:p>
-                      <w:pPr>
-                        <w:pStyle w:val="NoSpacing"/>
-                        <w:rPr>
-                          <w:rFonts w:ascii="Consolas" w:hAnsi="Consolas" w:cs="Consolas"/>
-                          <w:sz w:val="20"/>
-                        </w:rPr>
-                      </w:pPr>
-                    </w:p>
-                    <w:p>
-                      <w:pPr>
-                        <w:pStyle w:val="NoSpacing"/>
-                        <w:rPr>
-                          <w:rFonts w:ascii="Consolas" w:hAnsi="Consolas" w:cs="Consolas"/>
-                          <w:sz w:val="20"/>
-                        </w:rPr>
-                      </w:pPr>
-                      <w:r>
-                        <w:rPr>
-                          <w:rFonts w:ascii="Consolas" w:hAnsi="Consolas" w:cs="Consolas"/>
-                          <w:sz w:val="20"/>
-                        </w:rPr>
-                        <w:t xml:space="preserve">    # 5. CONVERT EACH LINE TO BYTES</w:t>
-                      </w:r>
-                    </w:p>
-                    <w:p>
-                      <w:pPr>
-                        <w:pStyle w:val="NoSpacing"/>
-                        <w:rPr>
-                          <w:rFonts w:ascii="Consolas" w:hAnsi="Consolas" w:cs="Consolas"/>
-                          <w:sz w:val="20"/>
-                        </w:rPr>
-                      </w:pPr>
-                      <w:r>
-                        <w:rPr>
-                          <w:rFonts w:ascii="Consolas" w:hAnsi="Consolas" w:cs="Consolas"/>
-                          <w:sz w:val="20"/>
-                        </w:rPr>
-                        <w:t xml:space="preserve">    place_memory_addresses(mem_table, instruction_list)</w:t>
-                      </w:r>
-                    </w:p>
-                    <w:p>
-                      <w:pPr>
-                        <w:pStyle w:val="NoSpacing"/>
-                        <w:rPr>
-                          <w:rFonts w:ascii="Consolas" w:hAnsi="Consolas" w:cs="Consolas"/>
-                          <w:sz w:val="20"/>
-                        </w:rPr>
-                      </w:pPr>
-                    </w:p>
-                    <w:p>
-                      <w:pPr>
-                        <w:pStyle w:val="NoSpacing"/>
-                        <w:rPr>
-                          <w:rFonts w:ascii="Consolas" w:hAnsi="Consolas" w:cs="Consolas"/>
-                          <w:sz w:val="20"/>
-                        </w:rPr>
-                      </w:pPr>
-                      <w:r>
-                        <w:rPr>
-                          <w:rFonts w:ascii="Consolas" w:hAnsi="Consolas" w:cs="Consolas"/>
-                          <w:sz w:val="20"/>
-                        </w:rPr>
-                        <w:t xml:space="preserve">    bytecode = b""</w:t>
-                      </w:r>
-                    </w:p>
-                    <w:p>
-                      <w:pPr>
-                        <w:pStyle w:val="NoSpacing"/>
-                        <w:rPr>
-                          <w:rFonts w:ascii="Consolas" w:hAnsi="Consolas" w:cs="Consolas"/>
-                          <w:sz w:val="20"/>
-                        </w:rPr>
-                      </w:pPr>
-                      <w:r>
-                        <w:rPr>
-                          <w:rFonts w:ascii="Consolas" w:hAnsi="Consolas" w:cs="Consolas"/>
-                          <w:sz w:val="20"/>
-                        </w:rPr>
-                        <w:t xml:space="preserve">    bytecode += encode_metadata(config_dict)</w:t>
-                      </w:r>
-                    </w:p>
-                    <w:p>
-                      <w:pPr>
-                        <w:pStyle w:val="NoSpacing"/>
-                        <w:rPr>
-                          <w:rFonts w:ascii="Consolas" w:hAnsi="Consolas" w:cs="Consolas"/>
-                          <w:sz w:val="20"/>
-                        </w:rPr>
-                      </w:pPr>
-                      <w:r>
-                        <w:rPr>
-                          <w:rFonts w:ascii="Consolas" w:hAnsi="Consolas" w:cs="Consolas"/>
-                          <w:sz w:val="20"/>
-                        </w:rPr>
-                        <w:t xml:space="preserve">    bytecode += encode_instruction_list(instruction_list, mem_table)</w:t>
-                      </w:r>
-                    </w:p>
-                  </w:txbxContent>
-                </v:textbox>
-              </v:shape>
-            </w:pict>
-          </mc:Fallback>
-        </mc:AlternateContent>
+      <w:pPr>
+        <w:pStyle w:val="HTMLPreformatted"/>
+        <w:shd w:val="clear" w:color="auto" w:fill="2B2B2B"/>
+        <w:rPr>
+          <w:color w:val="A9B7C6"/>
+          <w:sz w:val="18"/>
+          <w:szCs w:val="18"/>
+        </w:rPr>
+      </w:pPr>
+      <w:proofErr w:type="spellStart"/>
+      <w:proofErr w:type="gramStart"/>
+      <w:r>
+        <w:rPr>
+          <w:b/>
+          <w:bCs/>
+          <w:color w:val="CC7832"/>
+          <w:sz w:val="18"/>
+          <w:szCs w:val="18"/>
+        </w:rPr>
+        <w:t>def</w:t>
+      </w:r>
+      <w:proofErr w:type="spellEnd"/>
+      <w:proofErr w:type="gramEnd"/>
+      <w:r>
+        <w:rPr>
+          <w:b/>
+          <w:bCs/>
+          <w:color w:val="CC7832"/>
+          <w:sz w:val="18"/>
+          <w:szCs w:val="18"/>
+        </w:rPr>
+        <w:t xml:space="preserve"> </w:t>
+      </w:r>
+      <w:r>
+        <w:rPr>
+          <w:b/>
+          <w:bCs/>
+          <w:color w:val="A9B7C6"/>
+          <w:sz w:val="18"/>
+          <w:szCs w:val="18"/>
+        </w:rPr>
+        <w:t>main</w:t>
+      </w:r>
+      <w:r>
+        <w:rPr>
+          <w:color w:val="A9B7C6"/>
+          <w:sz w:val="18"/>
+          <w:szCs w:val="18"/>
+        </w:rPr>
+        <w:t>(</w:t>
+      </w:r>
+      <w:proofErr w:type="spellStart"/>
+      <w:r>
+        <w:rPr>
+          <w:color w:val="A9B7C6"/>
+          <w:sz w:val="18"/>
+          <w:szCs w:val="18"/>
+        </w:rPr>
+        <w:t>asmfile</w:t>
+      </w:r>
+      <w:proofErr w:type="spellEnd"/>
+      <w:r>
+        <w:rPr>
+          <w:color w:val="CC7832"/>
+          <w:sz w:val="18"/>
+          <w:szCs w:val="18"/>
+        </w:rPr>
+        <w:t xml:space="preserve">, </w:t>
+      </w:r>
+      <w:proofErr w:type="spellStart"/>
+      <w:r>
+        <w:rPr>
+          <w:color w:val="A9B7C6"/>
+          <w:sz w:val="18"/>
+          <w:szCs w:val="18"/>
+        </w:rPr>
+        <w:t>out_format</w:t>
+      </w:r>
+      <w:proofErr w:type="spellEnd"/>
+      <w:r>
+        <w:rPr>
+          <w:color w:val="A9B7C6"/>
+          <w:sz w:val="18"/>
+          <w:szCs w:val="18"/>
+        </w:rPr>
+        <w:t>):</w:t>
+      </w:r>
+      <w:r>
+        <w:rPr>
+          <w:color w:val="A9B7C6"/>
+          <w:sz w:val="18"/>
+          <w:szCs w:val="18"/>
+        </w:rPr>
+        <w:br/>
+        <w:t xml:space="preserve">    </w:t>
+      </w:r>
+      <w:r>
+        <w:rPr>
+          <w:b/>
+          <w:bCs/>
+          <w:color w:val="CC7832"/>
+          <w:sz w:val="18"/>
+          <w:szCs w:val="18"/>
+        </w:rPr>
+        <w:t xml:space="preserve">with </w:t>
+      </w:r>
+      <w:r>
+        <w:rPr>
+          <w:color w:val="8888C6"/>
+          <w:sz w:val="18"/>
+          <w:szCs w:val="18"/>
+        </w:rPr>
+        <w:t>open</w:t>
+      </w:r>
+      <w:r>
+        <w:rPr>
+          <w:color w:val="A9B7C6"/>
+          <w:sz w:val="18"/>
+          <w:szCs w:val="18"/>
+        </w:rPr>
+        <w:t>(</w:t>
+      </w:r>
+      <w:proofErr w:type="spellStart"/>
+      <w:r>
+        <w:rPr>
+          <w:color w:val="A9B7C6"/>
+          <w:sz w:val="18"/>
+          <w:szCs w:val="18"/>
+        </w:rPr>
+        <w:t>asmfile</w:t>
+      </w:r>
+      <w:proofErr w:type="spellEnd"/>
+      <w:r>
+        <w:rPr>
+          <w:color w:val="CC7832"/>
+          <w:sz w:val="18"/>
+          <w:szCs w:val="18"/>
+        </w:rPr>
+        <w:t xml:space="preserve">, </w:t>
+      </w:r>
+      <w:r>
+        <w:rPr>
+          <w:color w:val="008080"/>
+          <w:sz w:val="18"/>
+          <w:szCs w:val="18"/>
+        </w:rPr>
+        <w:t>"</w:t>
+      </w:r>
+      <w:proofErr w:type="spellStart"/>
+      <w:r>
+        <w:rPr>
+          <w:color w:val="008080"/>
+          <w:sz w:val="18"/>
+          <w:szCs w:val="18"/>
+        </w:rPr>
+        <w:t>rt</w:t>
+      </w:r>
+      <w:proofErr w:type="spellEnd"/>
+      <w:r>
+        <w:rPr>
+          <w:color w:val="008080"/>
+          <w:sz w:val="18"/>
+          <w:szCs w:val="18"/>
+        </w:rPr>
+        <w:t>"</w:t>
+      </w:r>
+      <w:r>
+        <w:rPr>
+          <w:color w:val="A9B7C6"/>
+          <w:sz w:val="18"/>
+          <w:szCs w:val="18"/>
+        </w:rPr>
+        <w:t xml:space="preserve">) </w:t>
+      </w:r>
+      <w:r>
+        <w:rPr>
+          <w:b/>
+          <w:bCs/>
+          <w:color w:val="CC7832"/>
+          <w:sz w:val="18"/>
+          <w:szCs w:val="18"/>
+        </w:rPr>
+        <w:t xml:space="preserve">as </w:t>
+      </w:r>
+      <w:r>
+        <w:rPr>
+          <w:color w:val="A9B7C6"/>
+          <w:sz w:val="18"/>
+          <w:szCs w:val="18"/>
+        </w:rPr>
+        <w:t>file:</w:t>
+      </w:r>
+      <w:r>
+        <w:rPr>
+          <w:color w:val="A9B7C6"/>
+          <w:sz w:val="18"/>
+          <w:szCs w:val="18"/>
+        </w:rPr>
+        <w:br/>
+        <w:t xml:space="preserve">        text = </w:t>
+      </w:r>
+      <w:proofErr w:type="spellStart"/>
+      <w:r>
+        <w:rPr>
+          <w:color w:val="A9B7C6"/>
+          <w:sz w:val="18"/>
+          <w:szCs w:val="18"/>
+        </w:rPr>
+        <w:t>file.read</w:t>
+      </w:r>
+      <w:proofErr w:type="spellEnd"/>
+      <w:r>
+        <w:rPr>
+          <w:color w:val="A9B7C6"/>
+          <w:sz w:val="18"/>
+          <w:szCs w:val="18"/>
+        </w:rPr>
+        <w:t>()</w:t>
+      </w:r>
+      <w:r>
+        <w:rPr>
+          <w:color w:val="A9B7C6"/>
+          <w:sz w:val="18"/>
+          <w:szCs w:val="18"/>
+        </w:rPr>
+        <w:br/>
+      </w:r>
+      <w:r>
+        <w:rPr>
+          <w:color w:val="A9B7C6"/>
+          <w:sz w:val="18"/>
+          <w:szCs w:val="18"/>
+        </w:rPr>
+        <w:br/>
+        <w:t xml:space="preserve">    </w:t>
+      </w:r>
+      <w:r>
+        <w:rPr>
+          <w:color w:val="808080"/>
+          <w:sz w:val="18"/>
+          <w:szCs w:val="18"/>
+        </w:rPr>
+        <w:t># Now the text is available</w:t>
+      </w:r>
+      <w:r>
+        <w:rPr>
+          <w:color w:val="808080"/>
+          <w:sz w:val="18"/>
+          <w:szCs w:val="18"/>
+        </w:rPr>
+        <w:br/>
+      </w:r>
+      <w:r>
+        <w:rPr>
+          <w:color w:val="808080"/>
+          <w:sz w:val="18"/>
+          <w:szCs w:val="18"/>
+        </w:rPr>
+        <w:br/>
+        <w:t xml:space="preserve">    # 1. PERFORM TEXT NORMALISATION</w:t>
+      </w:r>
+      <w:r>
+        <w:rPr>
+          <w:color w:val="808080"/>
+          <w:sz w:val="18"/>
+          <w:szCs w:val="18"/>
+        </w:rPr>
+        <w:br/>
+      </w:r>
+      <w:r>
+        <w:rPr>
+          <w:color w:val="808080"/>
+          <w:sz w:val="18"/>
+          <w:szCs w:val="18"/>
+        </w:rPr>
+        <w:br/>
+        <w:t xml:space="preserve">    </w:t>
+      </w:r>
+      <w:proofErr w:type="spellStart"/>
+      <w:r>
+        <w:rPr>
+          <w:color w:val="A9B7C6"/>
+          <w:sz w:val="18"/>
+          <w:szCs w:val="18"/>
+        </w:rPr>
+        <w:t>normalised_text</w:t>
+      </w:r>
+      <w:proofErr w:type="spellEnd"/>
+      <w:r>
+        <w:rPr>
+          <w:color w:val="A9B7C6"/>
+          <w:sz w:val="18"/>
+          <w:szCs w:val="18"/>
+        </w:rPr>
+        <w:t xml:space="preserve"> = </w:t>
+      </w:r>
+      <w:proofErr w:type="spellStart"/>
+      <w:r>
+        <w:rPr>
+          <w:color w:val="A9B7C6"/>
+          <w:sz w:val="18"/>
+          <w:szCs w:val="18"/>
+        </w:rPr>
+        <w:t>normalise_</w:t>
+      </w:r>
+      <w:proofErr w:type="gramStart"/>
+      <w:r>
+        <w:rPr>
+          <w:color w:val="A9B7C6"/>
+          <w:sz w:val="18"/>
+          <w:szCs w:val="18"/>
+        </w:rPr>
+        <w:t>text</w:t>
+      </w:r>
+      <w:proofErr w:type="spellEnd"/>
+      <w:r>
+        <w:rPr>
+          <w:color w:val="A9B7C6"/>
+          <w:sz w:val="18"/>
+          <w:szCs w:val="18"/>
+        </w:rPr>
+        <w:t>(</w:t>
+      </w:r>
+      <w:proofErr w:type="gramEnd"/>
+      <w:r>
+        <w:rPr>
+          <w:color w:val="A9B7C6"/>
+          <w:sz w:val="18"/>
+          <w:szCs w:val="18"/>
+        </w:rPr>
+        <w:t>text)</w:t>
+      </w:r>
+      <w:r>
+        <w:rPr>
+          <w:color w:val="A9B7C6"/>
+          <w:sz w:val="18"/>
+          <w:szCs w:val="18"/>
+        </w:rPr>
+        <w:br/>
+        <w:t xml:space="preserve">    </w:t>
+      </w:r>
+      <w:r>
+        <w:rPr>
+          <w:color w:val="8888C6"/>
+          <w:sz w:val="18"/>
+          <w:szCs w:val="18"/>
+        </w:rPr>
+        <w:t>print</w:t>
+      </w:r>
+      <w:r>
+        <w:rPr>
+          <w:color w:val="A9B7C6"/>
+          <w:sz w:val="18"/>
+          <w:szCs w:val="18"/>
+        </w:rPr>
+        <w:t>(</w:t>
+      </w:r>
+      <w:proofErr w:type="spellStart"/>
+      <w:r>
+        <w:rPr>
+          <w:color w:val="A9B7C6"/>
+          <w:sz w:val="18"/>
+          <w:szCs w:val="18"/>
+        </w:rPr>
+        <w:t>normalised_text</w:t>
+      </w:r>
+      <w:proofErr w:type="spellEnd"/>
+      <w:r>
+        <w:rPr>
+          <w:color w:val="A9B7C6"/>
+          <w:sz w:val="18"/>
+          <w:szCs w:val="18"/>
+        </w:rPr>
+        <w:t>)</w:t>
+      </w:r>
+      <w:r>
+        <w:rPr>
+          <w:color w:val="A9B7C6"/>
+          <w:sz w:val="18"/>
+          <w:szCs w:val="18"/>
+        </w:rPr>
+        <w:br/>
+      </w:r>
+      <w:r>
+        <w:rPr>
+          <w:color w:val="A9B7C6"/>
+          <w:sz w:val="18"/>
+          <w:szCs w:val="18"/>
+        </w:rPr>
+        <w:br/>
+        <w:t xml:space="preserve">    </w:t>
+      </w:r>
+      <w:r>
+        <w:rPr>
+          <w:color w:val="808080"/>
+          <w:sz w:val="18"/>
+          <w:szCs w:val="18"/>
+        </w:rPr>
+        <w:t># 2. SPLIT DOCUMENT INTO SECTIONS</w:t>
+      </w:r>
+      <w:r>
+        <w:rPr>
+          <w:color w:val="808080"/>
+          <w:sz w:val="18"/>
+          <w:szCs w:val="18"/>
+        </w:rPr>
+        <w:br/>
+        <w:t xml:space="preserve">    </w:t>
+      </w:r>
+      <w:proofErr w:type="spellStart"/>
+      <w:r>
+        <w:rPr>
+          <w:color w:val="A9B7C6"/>
+          <w:sz w:val="18"/>
+          <w:szCs w:val="18"/>
+        </w:rPr>
+        <w:t>section_dict</w:t>
+      </w:r>
+      <w:proofErr w:type="spellEnd"/>
+      <w:r>
+        <w:rPr>
+          <w:color w:val="A9B7C6"/>
+          <w:sz w:val="18"/>
+          <w:szCs w:val="18"/>
+        </w:rPr>
+        <w:t xml:space="preserve"> = </w:t>
+      </w:r>
+      <w:proofErr w:type="spellStart"/>
+      <w:r>
+        <w:rPr>
+          <w:color w:val="A9B7C6"/>
+          <w:sz w:val="18"/>
+          <w:szCs w:val="18"/>
+        </w:rPr>
+        <w:t>split_into_</w:t>
+      </w:r>
+      <w:proofErr w:type="gramStart"/>
+      <w:r>
+        <w:rPr>
+          <w:color w:val="A9B7C6"/>
+          <w:sz w:val="18"/>
+          <w:szCs w:val="18"/>
+        </w:rPr>
+        <w:t>sections</w:t>
+      </w:r>
+      <w:proofErr w:type="spellEnd"/>
+      <w:r>
+        <w:rPr>
+          <w:color w:val="A9B7C6"/>
+          <w:sz w:val="18"/>
+          <w:szCs w:val="18"/>
+        </w:rPr>
+        <w:t>(</w:t>
+      </w:r>
+      <w:proofErr w:type="spellStart"/>
+      <w:proofErr w:type="gramEnd"/>
+      <w:r>
+        <w:rPr>
+          <w:color w:val="A9B7C6"/>
+          <w:sz w:val="18"/>
+          <w:szCs w:val="18"/>
+        </w:rPr>
+        <w:t>normalised_text</w:t>
+      </w:r>
+      <w:proofErr w:type="spellEnd"/>
+      <w:r>
+        <w:rPr>
+          <w:color w:val="A9B7C6"/>
+          <w:sz w:val="18"/>
+          <w:szCs w:val="18"/>
+        </w:rPr>
+        <w:t>)</w:t>
+      </w:r>
+      <w:r>
+        <w:rPr>
+          <w:color w:val="A9B7C6"/>
+          <w:sz w:val="18"/>
+          <w:szCs w:val="18"/>
+        </w:rPr>
+        <w:br/>
+        <w:t xml:space="preserve">    </w:t>
+      </w:r>
+      <w:proofErr w:type="spellStart"/>
+      <w:r>
+        <w:rPr>
+          <w:color w:val="A9B7C6"/>
+          <w:sz w:val="18"/>
+          <w:szCs w:val="18"/>
+        </w:rPr>
+        <w:t>pprint</w:t>
+      </w:r>
+      <w:proofErr w:type="spellEnd"/>
+      <w:r>
+        <w:rPr>
+          <w:color w:val="A9B7C6"/>
+          <w:sz w:val="18"/>
+          <w:szCs w:val="18"/>
+        </w:rPr>
+        <w:t>(</w:t>
+      </w:r>
+      <w:proofErr w:type="spellStart"/>
+      <w:r>
+        <w:rPr>
+          <w:color w:val="A9B7C6"/>
+          <w:sz w:val="18"/>
+          <w:szCs w:val="18"/>
+        </w:rPr>
+        <w:t>section_dict</w:t>
+      </w:r>
+      <w:proofErr w:type="spellEnd"/>
+      <w:r>
+        <w:rPr>
+          <w:color w:val="A9B7C6"/>
+          <w:sz w:val="18"/>
+          <w:szCs w:val="18"/>
+        </w:rPr>
+        <w:t>)</w:t>
+      </w:r>
+      <w:r>
+        <w:rPr>
+          <w:color w:val="A9B7C6"/>
+          <w:sz w:val="18"/>
+          <w:szCs w:val="18"/>
+        </w:rPr>
+        <w:br/>
+      </w:r>
+      <w:r>
+        <w:rPr>
+          <w:color w:val="A9B7C6"/>
+          <w:sz w:val="18"/>
+          <w:szCs w:val="18"/>
+        </w:rPr>
+        <w:br/>
+        <w:t xml:space="preserve">    </w:t>
+      </w:r>
+      <w:r>
+        <w:rPr>
+          <w:color w:val="808080"/>
+          <w:sz w:val="18"/>
+          <w:szCs w:val="18"/>
+        </w:rPr>
+        <w:t># 3. DIVIDE LINES AND CONTEXTUALISE</w:t>
+      </w:r>
+      <w:r>
+        <w:rPr>
+          <w:color w:val="808080"/>
+          <w:sz w:val="18"/>
+          <w:szCs w:val="18"/>
+        </w:rPr>
+        <w:br/>
+        <w:t xml:space="preserve">    </w:t>
+      </w:r>
+      <w:proofErr w:type="spellStart"/>
+      <w:r>
+        <w:rPr>
+          <w:color w:val="A9B7C6"/>
+          <w:sz w:val="18"/>
+          <w:szCs w:val="18"/>
+        </w:rPr>
+        <w:t>config_dict</w:t>
+      </w:r>
+      <w:proofErr w:type="spellEnd"/>
+      <w:r>
+        <w:rPr>
+          <w:color w:val="CC7832"/>
+          <w:sz w:val="18"/>
+          <w:szCs w:val="18"/>
+        </w:rPr>
+        <w:t xml:space="preserve">, </w:t>
+      </w:r>
+      <w:proofErr w:type="spellStart"/>
+      <w:r>
+        <w:rPr>
+          <w:color w:val="A9B7C6"/>
+          <w:sz w:val="18"/>
+          <w:szCs w:val="18"/>
+        </w:rPr>
+        <w:t>instruction_list</w:t>
+      </w:r>
+      <w:proofErr w:type="spellEnd"/>
+      <w:r>
+        <w:rPr>
+          <w:color w:val="A9B7C6"/>
+          <w:sz w:val="18"/>
+          <w:szCs w:val="18"/>
+        </w:rPr>
+        <w:t xml:space="preserve"> = </w:t>
+      </w:r>
+      <w:proofErr w:type="spellStart"/>
+      <w:r>
+        <w:rPr>
+          <w:color w:val="A9B7C6"/>
+          <w:sz w:val="18"/>
+          <w:szCs w:val="18"/>
+        </w:rPr>
+        <w:t>divide_and_</w:t>
+      </w:r>
+      <w:proofErr w:type="gramStart"/>
+      <w:r>
+        <w:rPr>
+          <w:color w:val="A9B7C6"/>
+          <w:sz w:val="18"/>
+          <w:szCs w:val="18"/>
+        </w:rPr>
+        <w:t>contextualise</w:t>
+      </w:r>
+      <w:proofErr w:type="spellEnd"/>
+      <w:r>
+        <w:rPr>
+          <w:color w:val="A9B7C6"/>
+          <w:sz w:val="18"/>
+          <w:szCs w:val="18"/>
+        </w:rPr>
+        <w:t>(</w:t>
+      </w:r>
+      <w:proofErr w:type="spellStart"/>
+      <w:proofErr w:type="gramEnd"/>
+      <w:r>
+        <w:rPr>
+          <w:color w:val="A9B7C6"/>
+          <w:sz w:val="18"/>
+          <w:szCs w:val="18"/>
+        </w:rPr>
+        <w:t>section_dict</w:t>
+      </w:r>
+      <w:proofErr w:type="spellEnd"/>
+      <w:r>
+        <w:rPr>
+          <w:color w:val="A9B7C6"/>
+          <w:sz w:val="18"/>
+          <w:szCs w:val="18"/>
+        </w:rPr>
+        <w:t>)</w:t>
+      </w:r>
+      <w:r>
+        <w:rPr>
+          <w:color w:val="A9B7C6"/>
+          <w:sz w:val="18"/>
+          <w:szCs w:val="18"/>
+        </w:rPr>
+        <w:br/>
+      </w:r>
+      <w:r>
+        <w:rPr>
+          <w:color w:val="A9B7C6"/>
+          <w:sz w:val="18"/>
+          <w:szCs w:val="18"/>
+        </w:rPr>
+        <w:br/>
+        <w:t xml:space="preserve">    </w:t>
+      </w:r>
+      <w:r>
+        <w:rPr>
+          <w:color w:val="808080"/>
+          <w:sz w:val="18"/>
+          <w:szCs w:val="18"/>
+        </w:rPr>
+        <w:t># 4. RECORD LABELS/VARIABLES</w:t>
+      </w:r>
+      <w:r>
+        <w:rPr>
+          <w:color w:val="808080"/>
+          <w:sz w:val="18"/>
+          <w:szCs w:val="18"/>
+        </w:rPr>
+        <w:br/>
+        <w:t xml:space="preserve">    </w:t>
+      </w:r>
+      <w:proofErr w:type="spellStart"/>
+      <w:r>
+        <w:rPr>
+          <w:color w:val="A9B7C6"/>
+          <w:sz w:val="18"/>
+          <w:szCs w:val="18"/>
+        </w:rPr>
+        <w:t>mem_table</w:t>
+      </w:r>
+      <w:proofErr w:type="spellEnd"/>
+      <w:r>
+        <w:rPr>
+          <w:color w:val="A9B7C6"/>
+          <w:sz w:val="18"/>
+          <w:szCs w:val="18"/>
+        </w:rPr>
+        <w:t xml:space="preserve"> = </w:t>
+      </w:r>
+      <w:proofErr w:type="spellStart"/>
+      <w:r>
+        <w:rPr>
+          <w:color w:val="A9B7C6"/>
+          <w:sz w:val="18"/>
+          <w:szCs w:val="18"/>
+        </w:rPr>
+        <w:t>record_labels_and_</w:t>
+      </w:r>
+      <w:proofErr w:type="gramStart"/>
+      <w:r>
+        <w:rPr>
+          <w:color w:val="A9B7C6"/>
+          <w:sz w:val="18"/>
+          <w:szCs w:val="18"/>
+        </w:rPr>
+        <w:t>variables</w:t>
+      </w:r>
+      <w:proofErr w:type="spellEnd"/>
+      <w:r>
+        <w:rPr>
+          <w:color w:val="A9B7C6"/>
+          <w:sz w:val="18"/>
+          <w:szCs w:val="18"/>
+        </w:rPr>
+        <w:t>(</w:t>
+      </w:r>
+      <w:proofErr w:type="spellStart"/>
+      <w:proofErr w:type="gramEnd"/>
+      <w:r>
+        <w:rPr>
+          <w:color w:val="A9B7C6"/>
+          <w:sz w:val="18"/>
+          <w:szCs w:val="18"/>
+        </w:rPr>
+        <w:t>instruction_list</w:t>
+      </w:r>
+      <w:proofErr w:type="spellEnd"/>
+      <w:r>
+        <w:rPr>
+          <w:color w:val="A9B7C6"/>
+          <w:sz w:val="18"/>
+          <w:szCs w:val="18"/>
+        </w:rPr>
+        <w:t>)</w:t>
+      </w:r>
+      <w:r>
+        <w:rPr>
+          <w:color w:val="A9B7C6"/>
+          <w:sz w:val="18"/>
+          <w:szCs w:val="18"/>
+        </w:rPr>
+        <w:br/>
+      </w:r>
+      <w:r>
+        <w:rPr>
+          <w:color w:val="A9B7C6"/>
+          <w:sz w:val="18"/>
+          <w:szCs w:val="18"/>
+        </w:rPr>
+        <w:br/>
+        <w:t xml:space="preserve">    </w:t>
+      </w:r>
+      <w:r>
+        <w:rPr>
+          <w:color w:val="808080"/>
+          <w:sz w:val="18"/>
+          <w:szCs w:val="18"/>
+        </w:rPr>
+        <w:t># 5. CONVERT EACH LINE TO BYTES</w:t>
+      </w:r>
+      <w:r>
+        <w:rPr>
+          <w:color w:val="808080"/>
+          <w:sz w:val="18"/>
+          <w:szCs w:val="18"/>
+        </w:rPr>
+        <w:br/>
+        <w:t xml:space="preserve">    </w:t>
+      </w:r>
+      <w:proofErr w:type="spellStart"/>
+      <w:r>
+        <w:rPr>
+          <w:color w:val="A9B7C6"/>
+          <w:sz w:val="18"/>
+          <w:szCs w:val="18"/>
+        </w:rPr>
+        <w:t>place_memory_</w:t>
+      </w:r>
+      <w:proofErr w:type="gramStart"/>
+      <w:r>
+        <w:rPr>
+          <w:color w:val="A9B7C6"/>
+          <w:sz w:val="18"/>
+          <w:szCs w:val="18"/>
+        </w:rPr>
+        <w:t>addresses</w:t>
+      </w:r>
+      <w:proofErr w:type="spellEnd"/>
+      <w:r>
+        <w:rPr>
+          <w:color w:val="A9B7C6"/>
+          <w:sz w:val="18"/>
+          <w:szCs w:val="18"/>
+        </w:rPr>
+        <w:t>(</w:t>
+      </w:r>
+      <w:proofErr w:type="spellStart"/>
+      <w:proofErr w:type="gramEnd"/>
+      <w:r>
+        <w:rPr>
+          <w:color w:val="A9B7C6"/>
+          <w:sz w:val="18"/>
+          <w:szCs w:val="18"/>
+        </w:rPr>
+        <w:t>mem_table</w:t>
+      </w:r>
+      <w:proofErr w:type="spellEnd"/>
+      <w:r>
+        <w:rPr>
+          <w:color w:val="CC7832"/>
+          <w:sz w:val="18"/>
+          <w:szCs w:val="18"/>
+        </w:rPr>
+        <w:t xml:space="preserve">, </w:t>
+      </w:r>
+      <w:proofErr w:type="spellStart"/>
+      <w:r>
+        <w:rPr>
+          <w:color w:val="A9B7C6"/>
+          <w:sz w:val="18"/>
+          <w:szCs w:val="18"/>
+        </w:rPr>
+        <w:t>instruction_list</w:t>
+      </w:r>
+      <w:proofErr w:type="spellEnd"/>
+      <w:r>
+        <w:rPr>
+          <w:color w:val="A9B7C6"/>
+          <w:sz w:val="18"/>
+          <w:szCs w:val="18"/>
+        </w:rPr>
+        <w:t>)</w:t>
+      </w:r>
+      <w:r>
+        <w:rPr>
+          <w:color w:val="A9B7C6"/>
+          <w:sz w:val="18"/>
+          <w:szCs w:val="18"/>
+        </w:rPr>
+        <w:br/>
+      </w:r>
+      <w:r>
+        <w:rPr>
+          <w:color w:val="A9B7C6"/>
+          <w:sz w:val="18"/>
+          <w:szCs w:val="18"/>
+        </w:rPr>
+        <w:br/>
+        <w:t xml:space="preserve">    bytecode = </w:t>
+      </w:r>
+      <w:r>
+        <w:rPr>
+          <w:color w:val="A5C261"/>
+          <w:sz w:val="18"/>
+          <w:szCs w:val="18"/>
+        </w:rPr>
+        <w:t>b""</w:t>
+      </w:r>
+      <w:r>
+        <w:rPr>
+          <w:color w:val="A5C261"/>
+          <w:sz w:val="18"/>
+          <w:szCs w:val="18"/>
+        </w:rPr>
+        <w:br/>
+        <w:t xml:space="preserve">    </w:t>
+      </w:r>
+      <w:r>
+        <w:rPr>
+          <w:color w:val="A9B7C6"/>
+          <w:sz w:val="18"/>
+          <w:szCs w:val="18"/>
+        </w:rPr>
+        <w:t xml:space="preserve">bytecode += </w:t>
+      </w:r>
+      <w:proofErr w:type="spellStart"/>
+      <w:r>
+        <w:rPr>
+          <w:color w:val="A9B7C6"/>
+          <w:sz w:val="18"/>
+          <w:szCs w:val="18"/>
+        </w:rPr>
+        <w:t>encode_metadata</w:t>
+      </w:r>
+      <w:proofErr w:type="spellEnd"/>
+      <w:r>
+        <w:rPr>
+          <w:color w:val="A9B7C6"/>
+          <w:sz w:val="18"/>
+          <w:szCs w:val="18"/>
+        </w:rPr>
+        <w:t>(</w:t>
+      </w:r>
+      <w:proofErr w:type="spellStart"/>
+      <w:r>
+        <w:rPr>
+          <w:color w:val="A9B7C6"/>
+          <w:sz w:val="18"/>
+          <w:szCs w:val="18"/>
+        </w:rPr>
+        <w:t>config_dict</w:t>
+      </w:r>
+      <w:proofErr w:type="spellEnd"/>
+      <w:r>
+        <w:rPr>
+          <w:color w:val="A9B7C6"/>
+          <w:sz w:val="18"/>
+          <w:szCs w:val="18"/>
+        </w:rPr>
+        <w:t>)</w:t>
+      </w:r>
+      <w:r>
+        <w:rPr>
+          <w:color w:val="A9B7C6"/>
+          <w:sz w:val="18"/>
+          <w:szCs w:val="18"/>
+        </w:rPr>
+        <w:br/>
+        <w:t xml:space="preserve">    bytecode += </w:t>
+      </w:r>
+      <w:proofErr w:type="spellStart"/>
+      <w:r>
+        <w:rPr>
+          <w:color w:val="A9B7C6"/>
+          <w:sz w:val="18"/>
+          <w:szCs w:val="18"/>
+        </w:rPr>
+        <w:t>encode_instruction_list</w:t>
+      </w:r>
+      <w:proofErr w:type="spellEnd"/>
+      <w:r>
+        <w:rPr>
+          <w:color w:val="A9B7C6"/>
+          <w:sz w:val="18"/>
+          <w:szCs w:val="18"/>
+        </w:rPr>
+        <w:t>(</w:t>
+      </w:r>
+      <w:proofErr w:type="spellStart"/>
+      <w:r>
+        <w:rPr>
+          <w:color w:val="A9B7C6"/>
+          <w:sz w:val="18"/>
+          <w:szCs w:val="18"/>
+        </w:rPr>
+        <w:t>instruction_list</w:t>
+      </w:r>
+      <w:proofErr w:type="spellEnd"/>
+      <w:r>
+        <w:rPr>
+          <w:color w:val="CC7832"/>
+          <w:sz w:val="18"/>
+          <w:szCs w:val="18"/>
+        </w:rPr>
+        <w:t xml:space="preserve">, </w:t>
+      </w:r>
+      <w:proofErr w:type="spellStart"/>
+      <w:r>
+        <w:rPr>
+          <w:color w:val="A9B7C6"/>
+          <w:sz w:val="18"/>
+          <w:szCs w:val="18"/>
+        </w:rPr>
+        <w:t>mem_table</w:t>
+      </w:r>
+      <w:proofErr w:type="spellEnd"/>
+      <w:r>
+        <w:rPr>
+          <w:color w:val="A9B7C6"/>
+          <w:sz w:val="18"/>
+          <w:szCs w:val="18"/>
+        </w:rPr>
+        <w:t>)</w:t>
       </w:r>
     </w:p>
     <w:p/>
-    <w:p/>
-    <w:p/>
-    <w:p/>
-    <w:p/>
-    <w:p/>
-    <w:p/>
-    <w:p/>
-    <w:p/>
-    <w:p/>
-    <w:p/>
-    <w:p/>
-    <w:p/>
     <w:p>
       <w:r>
         <w:t>This is an outline of the main structure of the program. At present, none of those functions exist, and the purpose of initially writing this was simply to start with an overall view of the program. In order to permit testing, as I was moving through the program I commented out lines calling functions that did not yet exist, and adding in temporary print statements to view the output of the functions.</w:t>
       </w:r>
+      <w:r>
+        <w:t xml:space="preserve"> </w:t>
+      </w:r>
+    </w:p>
+    <w:p>
+      <w:pPr>
+        <w:pStyle w:val="Heading2"/>
+      </w:pPr>
+      <w:r>
+        <w:t>Text normalisation</w:t>
+      </w:r>
+    </w:p>
+    <w:p>
+      <w:r>
+        <w:t>I naturally decided to write my program from beginning to end, so I began with the text normalisation function. At the time of writing, it looks like this:</w:t>
+      </w:r>
+    </w:p>
+    <w:p>
+      <w:pPr>
+        <w:shd w:val="clear" w:color="auto" w:fill="2B2B2B"/>
+        <w:tabs>
+          <w:tab w:val="left" w:pos="916"/>
+          <w:tab w:val="left" w:pos="1832"/>
+          <w:tab w:val="left" w:pos="2748"/>
+          <w:tab w:val="left" w:pos="3664"/>
+          <w:tab w:val="left" w:pos="4580"/>
+          <w:tab w:val="left" w:pos="5496"/>
+          <w:tab w:val="left" w:pos="6412"/>
+          <w:tab w:val="left" w:pos="7328"/>
+          <w:tab w:val="left" w:pos="8244"/>
+          <w:tab w:val="left" w:pos="9160"/>
+          <w:tab w:val="left" w:pos="10076"/>
+          <w:tab w:val="left" w:pos="10992"/>
+          <w:tab w:val="left" w:pos="11908"/>
+          <w:tab w:val="left" w:pos="12824"/>
+          <w:tab w:val="left" w:pos="13740"/>
+          <w:tab w:val="left" w:pos="14656"/>
+        </w:tabs>
+        <w:spacing w:after="0" w:line="240" w:lineRule="auto"/>
+        <w:rPr>
+          <w:rFonts w:ascii="Courier New" w:eastAsia="Times New Roman" w:hAnsi="Courier New" w:cs="Courier New"/>
+          <w:color w:val="A9B7C6"/>
+          <w:sz w:val="18"/>
+          <w:szCs w:val="18"/>
+          <w:lang w:eastAsia="en-GB"/>
+        </w:rPr>
+      </w:pPr>
+      <w:proofErr w:type="spellStart"/>
+      <w:proofErr w:type="gramStart"/>
+      <w:r>
+        <w:rPr>
+          <w:rFonts w:ascii="Courier New" w:eastAsia="Times New Roman" w:hAnsi="Courier New" w:cs="Courier New"/>
+          <w:b/>
+          <w:bCs/>
+          <w:color w:val="CC7832"/>
+          <w:sz w:val="18"/>
+          <w:szCs w:val="18"/>
+          <w:lang w:eastAsia="en-GB"/>
+        </w:rPr>
+        <w:t>def</w:t>
+      </w:r>
+      <w:proofErr w:type="spellEnd"/>
+      <w:proofErr w:type="gramEnd"/>
+      <w:r>
+        <w:rPr>
+          <w:rFonts w:ascii="Courier New" w:eastAsia="Times New Roman" w:hAnsi="Courier New" w:cs="Courier New"/>
+          <w:b/>
+          <w:bCs/>
+          <w:color w:val="CC7832"/>
+          <w:sz w:val="18"/>
+          <w:szCs w:val="18"/>
+          <w:lang w:eastAsia="en-GB"/>
+        </w:rPr>
+        <w:t xml:space="preserve"> </w:t>
+      </w:r>
+      <w:proofErr w:type="spellStart"/>
+      <w:r>
+        <w:rPr>
+          <w:rFonts w:ascii="Courier New" w:eastAsia="Times New Roman" w:hAnsi="Courier New" w:cs="Courier New"/>
+          <w:b/>
+          <w:bCs/>
+          <w:color w:val="A9B7C6"/>
+          <w:sz w:val="18"/>
+          <w:szCs w:val="18"/>
+          <w:lang w:eastAsia="en-GB"/>
+        </w:rPr>
+        <w:t>normalise_text</w:t>
+      </w:r>
+      <w:proofErr w:type="spellEnd"/>
+      <w:r>
+        <w:rPr>
+          <w:rFonts w:ascii="Courier New" w:eastAsia="Times New Roman" w:hAnsi="Courier New" w:cs="Courier New"/>
+          <w:color w:val="A9B7C6"/>
+          <w:sz w:val="18"/>
+          <w:szCs w:val="18"/>
+          <w:lang w:eastAsia="en-GB"/>
+        </w:rPr>
+        <w:t>(text):</w:t>
+      </w:r>
+      <w:r>
+        <w:rPr>
+          <w:rFonts w:ascii="Courier New" w:eastAsia="Times New Roman" w:hAnsi="Courier New" w:cs="Courier New"/>
+          <w:color w:val="A9B7C6"/>
+          <w:sz w:val="18"/>
+          <w:szCs w:val="18"/>
+          <w:lang w:eastAsia="en-GB"/>
+        </w:rPr>
+        <w:br/>
+        <w:t xml:space="preserve">    </w:t>
+      </w:r>
+      <w:r>
+        <w:rPr>
+          <w:rFonts w:ascii="Courier New" w:eastAsia="Times New Roman" w:hAnsi="Courier New" w:cs="Courier New"/>
+          <w:i/>
+          <w:iCs/>
+          <w:color w:val="629755"/>
+          <w:sz w:val="18"/>
+          <w:szCs w:val="18"/>
+          <w:lang w:eastAsia="en-GB"/>
+        </w:rPr>
+        <w:t>"""</w:t>
+      </w:r>
+      <w:r>
+        <w:rPr>
+          <w:rFonts w:ascii="Courier New" w:eastAsia="Times New Roman" w:hAnsi="Courier New" w:cs="Courier New"/>
+          <w:i/>
+          <w:iCs/>
+          <w:color w:val="629755"/>
+          <w:sz w:val="18"/>
+          <w:szCs w:val="18"/>
+          <w:lang w:eastAsia="en-GB"/>
+        </w:rPr>
+        <w:br/>
+        <w:t xml:space="preserve">    Removes comments, unnecessary whitespace and empty lines</w:t>
+      </w:r>
+      <w:r>
+        <w:rPr>
+          <w:rFonts w:ascii="Courier New" w:eastAsia="Times New Roman" w:hAnsi="Courier New" w:cs="Courier New"/>
+          <w:i/>
+          <w:iCs/>
+          <w:color w:val="629755"/>
+          <w:sz w:val="18"/>
+          <w:szCs w:val="18"/>
+          <w:lang w:eastAsia="en-GB"/>
+        </w:rPr>
+        <w:br/>
+        <w:t xml:space="preserve">    </w:t>
+      </w:r>
+      <w:r>
+        <w:rPr>
+          <w:rFonts w:ascii="Courier New" w:eastAsia="Times New Roman" w:hAnsi="Courier New" w:cs="Courier New"/>
+          <w:b/>
+          <w:bCs/>
+          <w:i/>
+          <w:iCs/>
+          <w:color w:val="629755"/>
+          <w:sz w:val="18"/>
+          <w:szCs w:val="18"/>
+          <w:lang w:eastAsia="en-GB"/>
+        </w:rPr>
+        <w:t>:</w:t>
+      </w:r>
+      <w:proofErr w:type="spellStart"/>
+      <w:r>
+        <w:rPr>
+          <w:rFonts w:ascii="Courier New" w:eastAsia="Times New Roman" w:hAnsi="Courier New" w:cs="Courier New"/>
+          <w:b/>
+          <w:bCs/>
+          <w:i/>
+          <w:iCs/>
+          <w:color w:val="629755"/>
+          <w:sz w:val="18"/>
+          <w:szCs w:val="18"/>
+          <w:lang w:eastAsia="en-GB"/>
+        </w:rPr>
+        <w:t>param</w:t>
+      </w:r>
+      <w:proofErr w:type="spellEnd"/>
+      <w:r>
+        <w:rPr>
+          <w:rFonts w:ascii="Courier New" w:eastAsia="Times New Roman" w:hAnsi="Courier New" w:cs="Courier New"/>
+          <w:i/>
+          <w:iCs/>
+          <w:color w:val="629755"/>
+          <w:sz w:val="18"/>
+          <w:szCs w:val="18"/>
+          <w:lang w:eastAsia="en-GB"/>
+        </w:rPr>
+        <w:t xml:space="preserve"> text:</w:t>
+      </w:r>
+      <w:r>
+        <w:rPr>
+          <w:rFonts w:ascii="Courier New" w:eastAsia="Times New Roman" w:hAnsi="Courier New" w:cs="Courier New"/>
+          <w:i/>
+          <w:iCs/>
+          <w:color w:val="629755"/>
+          <w:sz w:val="18"/>
+          <w:szCs w:val="18"/>
+          <w:lang w:eastAsia="en-GB"/>
+        </w:rPr>
+        <w:br/>
+        <w:t xml:space="preserve">    </w:t>
+      </w:r>
+      <w:r>
+        <w:rPr>
+          <w:rFonts w:ascii="Courier New" w:eastAsia="Times New Roman" w:hAnsi="Courier New" w:cs="Courier New"/>
+          <w:b/>
+          <w:bCs/>
+          <w:i/>
+          <w:iCs/>
+          <w:color w:val="629755"/>
+          <w:sz w:val="18"/>
+          <w:szCs w:val="18"/>
+          <w:lang w:eastAsia="en-GB"/>
+        </w:rPr>
+        <w:t>:return</w:t>
+      </w:r>
+      <w:r>
+        <w:rPr>
+          <w:rFonts w:ascii="Courier New" w:eastAsia="Times New Roman" w:hAnsi="Courier New" w:cs="Courier New"/>
+          <w:i/>
+          <w:iCs/>
+          <w:color w:val="629755"/>
+          <w:sz w:val="18"/>
+          <w:szCs w:val="18"/>
+          <w:lang w:eastAsia="en-GB"/>
+        </w:rPr>
+        <w:t>:</w:t>
+      </w:r>
+      <w:r>
+        <w:rPr>
+          <w:rFonts w:ascii="Courier New" w:eastAsia="Times New Roman" w:hAnsi="Courier New" w:cs="Courier New"/>
+          <w:i/>
+          <w:iCs/>
+          <w:color w:val="629755"/>
+          <w:sz w:val="18"/>
+          <w:szCs w:val="18"/>
+          <w:lang w:eastAsia="en-GB"/>
+        </w:rPr>
+        <w:br/>
+        <w:t xml:space="preserve">    """</w:t>
+      </w:r>
+      <w:r>
+        <w:rPr>
+          <w:rFonts w:ascii="Courier New" w:eastAsia="Times New Roman" w:hAnsi="Courier New" w:cs="Courier New"/>
+          <w:i/>
+          <w:iCs/>
+          <w:color w:val="629755"/>
+          <w:sz w:val="18"/>
+          <w:szCs w:val="18"/>
+          <w:lang w:eastAsia="en-GB"/>
+        </w:rPr>
+        <w:br/>
+        <w:t xml:space="preserve">    </w:t>
+      </w:r>
+      <w:r>
+        <w:rPr>
+          <w:rFonts w:ascii="Courier New" w:eastAsia="Times New Roman" w:hAnsi="Courier New" w:cs="Courier New"/>
+          <w:color w:val="808080"/>
+          <w:sz w:val="18"/>
+          <w:szCs w:val="18"/>
+          <w:lang w:eastAsia="en-GB"/>
+        </w:rPr>
+        <w:t># 1.1. Split text into lines</w:t>
+      </w:r>
+      <w:r>
+        <w:rPr>
+          <w:rFonts w:ascii="Courier New" w:eastAsia="Times New Roman" w:hAnsi="Courier New" w:cs="Courier New"/>
+          <w:color w:val="808080"/>
+          <w:sz w:val="18"/>
+          <w:szCs w:val="18"/>
+          <w:lang w:eastAsia="en-GB"/>
+        </w:rPr>
+        <w:br/>
+      </w:r>
+      <w:r>
+        <w:rPr>
+          <w:rFonts w:ascii="Courier New" w:eastAsia="Times New Roman" w:hAnsi="Courier New" w:cs="Courier New"/>
+          <w:color w:val="808080"/>
+          <w:sz w:val="18"/>
+          <w:szCs w:val="18"/>
+          <w:lang w:eastAsia="en-GB"/>
+        </w:rPr>
+        <w:br/>
+        <w:t xml:space="preserve">    </w:t>
+      </w:r>
+      <w:proofErr w:type="spellStart"/>
+      <w:r>
+        <w:rPr>
+          <w:rFonts w:ascii="Courier New" w:eastAsia="Times New Roman" w:hAnsi="Courier New" w:cs="Courier New"/>
+          <w:color w:val="A9B7C6"/>
+          <w:sz w:val="18"/>
+          <w:szCs w:val="18"/>
+          <w:lang w:eastAsia="en-GB"/>
+        </w:rPr>
+        <w:t>lines</w:t>
+      </w:r>
+      <w:proofErr w:type="spellEnd"/>
+      <w:r>
+        <w:rPr>
+          <w:rFonts w:ascii="Courier New" w:eastAsia="Times New Roman" w:hAnsi="Courier New" w:cs="Courier New"/>
+          <w:color w:val="A9B7C6"/>
+          <w:sz w:val="18"/>
+          <w:szCs w:val="18"/>
+          <w:lang w:eastAsia="en-GB"/>
+        </w:rPr>
+        <w:t xml:space="preserve"> = </w:t>
+      </w:r>
+      <w:proofErr w:type="spellStart"/>
+      <w:proofErr w:type="gramStart"/>
+      <w:r>
+        <w:rPr>
+          <w:rFonts w:ascii="Courier New" w:eastAsia="Times New Roman" w:hAnsi="Courier New" w:cs="Courier New"/>
+          <w:color w:val="A9B7C6"/>
+          <w:sz w:val="18"/>
+          <w:szCs w:val="18"/>
+          <w:lang w:eastAsia="en-GB"/>
+        </w:rPr>
+        <w:t>text.split</w:t>
+      </w:r>
+      <w:proofErr w:type="spellEnd"/>
+      <w:r>
+        <w:rPr>
+          <w:rFonts w:ascii="Courier New" w:eastAsia="Times New Roman" w:hAnsi="Courier New" w:cs="Courier New"/>
+          <w:color w:val="A9B7C6"/>
+          <w:sz w:val="18"/>
+          <w:szCs w:val="18"/>
+          <w:lang w:eastAsia="en-GB"/>
+        </w:rPr>
+        <w:t>(</w:t>
+      </w:r>
+      <w:proofErr w:type="gramEnd"/>
+      <w:r>
+        <w:rPr>
+          <w:rFonts w:ascii="Courier New" w:eastAsia="Times New Roman" w:hAnsi="Courier New" w:cs="Courier New"/>
+          <w:color w:val="008080"/>
+          <w:sz w:val="18"/>
+          <w:szCs w:val="18"/>
+          <w:lang w:eastAsia="en-GB"/>
+        </w:rPr>
+        <w:t>"\n"</w:t>
+      </w:r>
+      <w:r>
+        <w:rPr>
+          <w:rFonts w:ascii="Courier New" w:eastAsia="Times New Roman" w:hAnsi="Courier New" w:cs="Courier New"/>
+          <w:color w:val="A9B7C6"/>
+          <w:sz w:val="18"/>
+          <w:szCs w:val="18"/>
+          <w:lang w:eastAsia="en-GB"/>
+        </w:rPr>
+        <w:t>)</w:t>
+      </w:r>
+      <w:r>
+        <w:rPr>
+          <w:rFonts w:ascii="Courier New" w:eastAsia="Times New Roman" w:hAnsi="Courier New" w:cs="Courier New"/>
+          <w:color w:val="A9B7C6"/>
+          <w:sz w:val="18"/>
+          <w:szCs w:val="18"/>
+          <w:lang w:eastAsia="en-GB"/>
+        </w:rPr>
+        <w:br/>
+      </w:r>
+      <w:r>
+        <w:rPr>
+          <w:rFonts w:ascii="Courier New" w:eastAsia="Times New Roman" w:hAnsi="Courier New" w:cs="Courier New"/>
+          <w:color w:val="A9B7C6"/>
+          <w:sz w:val="18"/>
+          <w:szCs w:val="18"/>
+          <w:lang w:eastAsia="en-GB"/>
+        </w:rPr>
+        <w:br/>
+        <w:t xml:space="preserve">    </w:t>
+      </w:r>
+      <w:r>
+        <w:rPr>
+          <w:rFonts w:ascii="Courier New" w:eastAsia="Times New Roman" w:hAnsi="Courier New" w:cs="Courier New"/>
+          <w:b/>
+          <w:bCs/>
+          <w:color w:val="CC7832"/>
+          <w:sz w:val="18"/>
+          <w:szCs w:val="18"/>
+          <w:lang w:eastAsia="en-GB"/>
+        </w:rPr>
+        <w:t xml:space="preserve">for </w:t>
+      </w:r>
+      <w:proofErr w:type="spellStart"/>
+      <w:r>
+        <w:rPr>
+          <w:rFonts w:ascii="Courier New" w:eastAsia="Times New Roman" w:hAnsi="Courier New" w:cs="Courier New"/>
+          <w:color w:val="A9B7C6"/>
+          <w:sz w:val="18"/>
+          <w:szCs w:val="18"/>
+          <w:lang w:eastAsia="en-GB"/>
+        </w:rPr>
+        <w:t>i</w:t>
+      </w:r>
+      <w:proofErr w:type="spellEnd"/>
+      <w:r>
+        <w:rPr>
+          <w:rFonts w:ascii="Courier New" w:eastAsia="Times New Roman" w:hAnsi="Courier New" w:cs="Courier New"/>
+          <w:color w:val="CC7832"/>
+          <w:sz w:val="18"/>
+          <w:szCs w:val="18"/>
+          <w:lang w:eastAsia="en-GB"/>
+        </w:rPr>
+        <w:t xml:space="preserve">, </w:t>
+      </w:r>
+      <w:r>
+        <w:rPr>
+          <w:rFonts w:ascii="Courier New" w:eastAsia="Times New Roman" w:hAnsi="Courier New" w:cs="Courier New"/>
+          <w:color w:val="A9B7C6"/>
+          <w:sz w:val="18"/>
+          <w:szCs w:val="18"/>
+          <w:lang w:eastAsia="en-GB"/>
+        </w:rPr>
+        <w:t xml:space="preserve">line </w:t>
+      </w:r>
+      <w:r>
+        <w:rPr>
+          <w:rFonts w:ascii="Courier New" w:eastAsia="Times New Roman" w:hAnsi="Courier New" w:cs="Courier New"/>
+          <w:b/>
+          <w:bCs/>
+          <w:color w:val="CC7832"/>
+          <w:sz w:val="18"/>
+          <w:szCs w:val="18"/>
+          <w:lang w:eastAsia="en-GB"/>
+        </w:rPr>
+        <w:t xml:space="preserve">in </w:t>
+      </w:r>
+      <w:r>
+        <w:rPr>
+          <w:rFonts w:ascii="Courier New" w:eastAsia="Times New Roman" w:hAnsi="Courier New" w:cs="Courier New"/>
+          <w:color w:val="8888C6"/>
+          <w:sz w:val="18"/>
+          <w:szCs w:val="18"/>
+          <w:lang w:eastAsia="en-GB"/>
+        </w:rPr>
+        <w:t>enumerate</w:t>
+      </w:r>
+      <w:r>
+        <w:rPr>
+          <w:rFonts w:ascii="Courier New" w:eastAsia="Times New Roman" w:hAnsi="Courier New" w:cs="Courier New"/>
+          <w:color w:val="A9B7C6"/>
+          <w:sz w:val="18"/>
+          <w:szCs w:val="18"/>
+          <w:lang w:eastAsia="en-GB"/>
+        </w:rPr>
+        <w:t>(lines):</w:t>
+      </w:r>
+      <w:r>
+        <w:rPr>
+          <w:rFonts w:ascii="Courier New" w:eastAsia="Times New Roman" w:hAnsi="Courier New" w:cs="Courier New"/>
+          <w:color w:val="A9B7C6"/>
+          <w:sz w:val="18"/>
+          <w:szCs w:val="18"/>
+          <w:lang w:eastAsia="en-GB"/>
+        </w:rPr>
+        <w:br/>
+        <w:t xml:space="preserve">        </w:t>
+      </w:r>
+      <w:r>
+        <w:rPr>
+          <w:rFonts w:ascii="Courier New" w:eastAsia="Times New Roman" w:hAnsi="Courier New" w:cs="Courier New"/>
+          <w:color w:val="808080"/>
+          <w:sz w:val="18"/>
+          <w:szCs w:val="18"/>
+          <w:lang w:eastAsia="en-GB"/>
+        </w:rPr>
+        <w:t># 1.2. For each line, if there is a semicolon, remove everything after the first semicolon</w:t>
+      </w:r>
+      <w:r>
+        <w:rPr>
+          <w:rFonts w:ascii="Courier New" w:eastAsia="Times New Roman" w:hAnsi="Courier New" w:cs="Courier New"/>
+          <w:color w:val="808080"/>
+          <w:sz w:val="18"/>
+          <w:szCs w:val="18"/>
+          <w:lang w:eastAsia="en-GB"/>
+        </w:rPr>
+        <w:br/>
+        <w:t xml:space="preserve">        </w:t>
+      </w:r>
+      <w:r>
+        <w:rPr>
+          <w:rFonts w:ascii="Courier New" w:eastAsia="Times New Roman" w:hAnsi="Courier New" w:cs="Courier New"/>
+          <w:color w:val="A9B7C6"/>
+          <w:sz w:val="18"/>
+          <w:szCs w:val="18"/>
+          <w:lang w:eastAsia="en-GB"/>
+        </w:rPr>
+        <w:t>lines[</w:t>
+      </w:r>
+      <w:proofErr w:type="spellStart"/>
+      <w:r>
+        <w:rPr>
+          <w:rFonts w:ascii="Courier New" w:eastAsia="Times New Roman" w:hAnsi="Courier New" w:cs="Courier New"/>
+          <w:color w:val="A9B7C6"/>
+          <w:sz w:val="18"/>
+          <w:szCs w:val="18"/>
+          <w:lang w:eastAsia="en-GB"/>
+        </w:rPr>
+        <w:t>i</w:t>
+      </w:r>
+      <w:proofErr w:type="spellEnd"/>
+      <w:r>
+        <w:rPr>
+          <w:rFonts w:ascii="Courier New" w:eastAsia="Times New Roman" w:hAnsi="Courier New" w:cs="Courier New"/>
+          <w:color w:val="A9B7C6"/>
+          <w:sz w:val="18"/>
+          <w:szCs w:val="18"/>
+          <w:lang w:eastAsia="en-GB"/>
+        </w:rPr>
+        <w:t>] = lines[</w:t>
+      </w:r>
+      <w:proofErr w:type="spellStart"/>
+      <w:r>
+        <w:rPr>
+          <w:rFonts w:ascii="Courier New" w:eastAsia="Times New Roman" w:hAnsi="Courier New" w:cs="Courier New"/>
+          <w:color w:val="A9B7C6"/>
+          <w:sz w:val="18"/>
+          <w:szCs w:val="18"/>
+          <w:lang w:eastAsia="en-GB"/>
+        </w:rPr>
+        <w:t>i</w:t>
+      </w:r>
+      <w:proofErr w:type="spellEnd"/>
+      <w:r>
+        <w:rPr>
+          <w:rFonts w:ascii="Courier New" w:eastAsia="Times New Roman" w:hAnsi="Courier New" w:cs="Courier New"/>
+          <w:color w:val="A9B7C6"/>
+          <w:sz w:val="18"/>
+          <w:szCs w:val="18"/>
+          <w:lang w:eastAsia="en-GB"/>
+        </w:rPr>
+        <w:t>].</w:t>
+      </w:r>
+      <w:proofErr w:type="gramStart"/>
+      <w:r>
+        <w:rPr>
+          <w:rFonts w:ascii="Courier New" w:eastAsia="Times New Roman" w:hAnsi="Courier New" w:cs="Courier New"/>
+          <w:color w:val="A9B7C6"/>
+          <w:sz w:val="18"/>
+          <w:szCs w:val="18"/>
+          <w:lang w:eastAsia="en-GB"/>
+        </w:rPr>
+        <w:t>split(</w:t>
+      </w:r>
+      <w:proofErr w:type="gramEnd"/>
+      <w:r>
+        <w:rPr>
+          <w:rFonts w:ascii="Courier New" w:eastAsia="Times New Roman" w:hAnsi="Courier New" w:cs="Courier New"/>
+          <w:color w:val="008080"/>
+          <w:sz w:val="18"/>
+          <w:szCs w:val="18"/>
+          <w:lang w:eastAsia="en-GB"/>
+        </w:rPr>
+        <w:t>";"</w:t>
+      </w:r>
+      <w:r>
+        <w:rPr>
+          <w:rFonts w:ascii="Courier New" w:eastAsia="Times New Roman" w:hAnsi="Courier New" w:cs="Courier New"/>
+          <w:color w:val="A9B7C6"/>
+          <w:sz w:val="18"/>
+          <w:szCs w:val="18"/>
+          <w:lang w:eastAsia="en-GB"/>
+        </w:rPr>
+        <w:t>)[</w:t>
+      </w:r>
+      <w:r>
+        <w:rPr>
+          <w:rFonts w:ascii="Courier New" w:eastAsia="Times New Roman" w:hAnsi="Courier New" w:cs="Courier New"/>
+          <w:color w:val="6897BB"/>
+          <w:sz w:val="18"/>
+          <w:szCs w:val="18"/>
+          <w:lang w:eastAsia="en-GB"/>
+        </w:rPr>
+        <w:t>0</w:t>
+      </w:r>
+      <w:r>
+        <w:rPr>
+          <w:rFonts w:ascii="Courier New" w:eastAsia="Times New Roman" w:hAnsi="Courier New" w:cs="Courier New"/>
+          <w:color w:val="A9B7C6"/>
+          <w:sz w:val="18"/>
+          <w:szCs w:val="18"/>
+          <w:lang w:eastAsia="en-GB"/>
+        </w:rPr>
+        <w:t>]</w:t>
+      </w:r>
+      <w:r>
+        <w:rPr>
+          <w:rFonts w:ascii="Courier New" w:eastAsia="Times New Roman" w:hAnsi="Courier New" w:cs="Courier New"/>
+          <w:color w:val="A9B7C6"/>
+          <w:sz w:val="18"/>
+          <w:szCs w:val="18"/>
+          <w:lang w:eastAsia="en-GB"/>
+        </w:rPr>
+        <w:br/>
+      </w:r>
+      <w:r>
+        <w:rPr>
+          <w:rFonts w:ascii="Courier New" w:eastAsia="Times New Roman" w:hAnsi="Courier New" w:cs="Courier New"/>
+          <w:color w:val="A9B7C6"/>
+          <w:sz w:val="18"/>
+          <w:szCs w:val="18"/>
+          <w:lang w:eastAsia="en-GB"/>
+        </w:rPr>
+        <w:br/>
+        <w:t xml:space="preserve">        </w:t>
+      </w:r>
+      <w:r>
+        <w:rPr>
+          <w:rFonts w:ascii="Courier New" w:eastAsia="Times New Roman" w:hAnsi="Courier New" w:cs="Courier New"/>
+          <w:color w:val="808080"/>
+          <w:sz w:val="18"/>
+          <w:szCs w:val="18"/>
+          <w:lang w:eastAsia="en-GB"/>
+        </w:rPr>
+        <w:t># 1.3. Strip all whitespace from the start and end of every line</w:t>
+      </w:r>
+      <w:r>
+        <w:rPr>
+          <w:rFonts w:ascii="Courier New" w:eastAsia="Times New Roman" w:hAnsi="Courier New" w:cs="Courier New"/>
+          <w:color w:val="808080"/>
+          <w:sz w:val="18"/>
+          <w:szCs w:val="18"/>
+          <w:lang w:eastAsia="en-GB"/>
+        </w:rPr>
+        <w:br/>
+        <w:t xml:space="preserve">        </w:t>
+      </w:r>
+      <w:r>
+        <w:rPr>
+          <w:rFonts w:ascii="Courier New" w:eastAsia="Times New Roman" w:hAnsi="Courier New" w:cs="Courier New"/>
+          <w:color w:val="A9B7C6"/>
+          <w:sz w:val="18"/>
+          <w:szCs w:val="18"/>
+          <w:lang w:eastAsia="en-GB"/>
+        </w:rPr>
+        <w:t>lines[</w:t>
+      </w:r>
+      <w:proofErr w:type="spellStart"/>
+      <w:r>
+        <w:rPr>
+          <w:rFonts w:ascii="Courier New" w:eastAsia="Times New Roman" w:hAnsi="Courier New" w:cs="Courier New"/>
+          <w:color w:val="A9B7C6"/>
+          <w:sz w:val="18"/>
+          <w:szCs w:val="18"/>
+          <w:lang w:eastAsia="en-GB"/>
+        </w:rPr>
+        <w:t>i</w:t>
+      </w:r>
+      <w:proofErr w:type="spellEnd"/>
+      <w:r>
+        <w:rPr>
+          <w:rFonts w:ascii="Courier New" w:eastAsia="Times New Roman" w:hAnsi="Courier New" w:cs="Courier New"/>
+          <w:color w:val="A9B7C6"/>
+          <w:sz w:val="18"/>
+          <w:szCs w:val="18"/>
+          <w:lang w:eastAsia="en-GB"/>
+        </w:rPr>
+        <w:t>] = lines[</w:t>
+      </w:r>
+      <w:proofErr w:type="spellStart"/>
+      <w:r>
+        <w:rPr>
+          <w:rFonts w:ascii="Courier New" w:eastAsia="Times New Roman" w:hAnsi="Courier New" w:cs="Courier New"/>
+          <w:color w:val="A9B7C6"/>
+          <w:sz w:val="18"/>
+          <w:szCs w:val="18"/>
+          <w:lang w:eastAsia="en-GB"/>
+        </w:rPr>
+        <w:t>i</w:t>
+      </w:r>
+      <w:proofErr w:type="spellEnd"/>
+      <w:r>
+        <w:rPr>
+          <w:rFonts w:ascii="Courier New" w:eastAsia="Times New Roman" w:hAnsi="Courier New" w:cs="Courier New"/>
+          <w:color w:val="A9B7C6"/>
+          <w:sz w:val="18"/>
+          <w:szCs w:val="18"/>
+          <w:lang w:eastAsia="en-GB"/>
+        </w:rPr>
+        <w:t>].</w:t>
+      </w:r>
+      <w:proofErr w:type="gramStart"/>
+      <w:r>
+        <w:rPr>
+          <w:rFonts w:ascii="Courier New" w:eastAsia="Times New Roman" w:hAnsi="Courier New" w:cs="Courier New"/>
+          <w:color w:val="A9B7C6"/>
+          <w:sz w:val="18"/>
+          <w:szCs w:val="18"/>
+          <w:lang w:eastAsia="en-GB"/>
+        </w:rPr>
+        <w:t>strip(</w:t>
+      </w:r>
+      <w:proofErr w:type="gramEnd"/>
+      <w:r>
+        <w:rPr>
+          <w:rFonts w:ascii="Courier New" w:eastAsia="Times New Roman" w:hAnsi="Courier New" w:cs="Courier New"/>
+          <w:color w:val="A9B7C6"/>
+          <w:sz w:val="18"/>
+          <w:szCs w:val="18"/>
+          <w:lang w:eastAsia="en-GB"/>
+        </w:rPr>
+        <w:t>)</w:t>
+      </w:r>
+      <w:r>
+        <w:rPr>
+          <w:rFonts w:ascii="Courier New" w:eastAsia="Times New Roman" w:hAnsi="Courier New" w:cs="Courier New"/>
+          <w:color w:val="A9B7C6"/>
+          <w:sz w:val="18"/>
+          <w:szCs w:val="18"/>
+          <w:lang w:eastAsia="en-GB"/>
+        </w:rPr>
+        <w:br/>
+      </w:r>
+      <w:r>
+        <w:rPr>
+          <w:rFonts w:ascii="Courier New" w:eastAsia="Times New Roman" w:hAnsi="Courier New" w:cs="Courier New"/>
+          <w:color w:val="A9B7C6"/>
+          <w:sz w:val="18"/>
+          <w:szCs w:val="18"/>
+          <w:lang w:eastAsia="en-GB"/>
+        </w:rPr>
+        <w:lastRenderedPageBreak/>
+        <w:br/>
+        <w:t xml:space="preserve">    </w:t>
+      </w:r>
+      <w:r>
+        <w:rPr>
+          <w:rFonts w:ascii="Courier New" w:eastAsia="Times New Roman" w:hAnsi="Courier New" w:cs="Courier New"/>
+          <w:color w:val="808080"/>
+          <w:sz w:val="18"/>
+          <w:szCs w:val="18"/>
+          <w:lang w:eastAsia="en-GB"/>
+        </w:rPr>
+        <w:t># 1.4. Remove empty lines</w:t>
+      </w:r>
+      <w:r>
+        <w:rPr>
+          <w:rFonts w:ascii="Courier New" w:eastAsia="Times New Roman" w:hAnsi="Courier New" w:cs="Courier New"/>
+          <w:color w:val="808080"/>
+          <w:sz w:val="18"/>
+          <w:szCs w:val="18"/>
+          <w:lang w:eastAsia="en-GB"/>
+        </w:rPr>
+        <w:br/>
+        <w:t xml:space="preserve">    </w:t>
+      </w:r>
+      <w:proofErr w:type="spellStart"/>
+      <w:r>
+        <w:rPr>
+          <w:rFonts w:ascii="Courier New" w:eastAsia="Times New Roman" w:hAnsi="Courier New" w:cs="Courier New"/>
+          <w:color w:val="A9B7C6"/>
+          <w:sz w:val="18"/>
+          <w:szCs w:val="18"/>
+          <w:lang w:eastAsia="en-GB"/>
+        </w:rPr>
+        <w:t>lines</w:t>
+      </w:r>
+      <w:proofErr w:type="spellEnd"/>
+      <w:r>
+        <w:rPr>
+          <w:rFonts w:ascii="Courier New" w:eastAsia="Times New Roman" w:hAnsi="Courier New" w:cs="Courier New"/>
+          <w:color w:val="A9B7C6"/>
+          <w:sz w:val="18"/>
+          <w:szCs w:val="18"/>
+          <w:lang w:eastAsia="en-GB"/>
+        </w:rPr>
+        <w:t xml:space="preserve"> = [line </w:t>
+      </w:r>
+      <w:r>
+        <w:rPr>
+          <w:rFonts w:ascii="Courier New" w:eastAsia="Times New Roman" w:hAnsi="Courier New" w:cs="Courier New"/>
+          <w:b/>
+          <w:bCs/>
+          <w:color w:val="CC7832"/>
+          <w:sz w:val="18"/>
+          <w:szCs w:val="18"/>
+          <w:lang w:eastAsia="en-GB"/>
+        </w:rPr>
+        <w:t xml:space="preserve">for </w:t>
+      </w:r>
+      <w:r>
+        <w:rPr>
+          <w:rFonts w:ascii="Courier New" w:eastAsia="Times New Roman" w:hAnsi="Courier New" w:cs="Courier New"/>
+          <w:color w:val="A9B7C6"/>
+          <w:sz w:val="18"/>
+          <w:szCs w:val="18"/>
+          <w:lang w:eastAsia="en-GB"/>
+        </w:rPr>
+        <w:t xml:space="preserve">line </w:t>
+      </w:r>
+      <w:r>
+        <w:rPr>
+          <w:rFonts w:ascii="Courier New" w:eastAsia="Times New Roman" w:hAnsi="Courier New" w:cs="Courier New"/>
+          <w:b/>
+          <w:bCs/>
+          <w:color w:val="CC7832"/>
+          <w:sz w:val="18"/>
+          <w:szCs w:val="18"/>
+          <w:lang w:eastAsia="en-GB"/>
+        </w:rPr>
+        <w:t xml:space="preserve">in </w:t>
+      </w:r>
+      <w:r>
+        <w:rPr>
+          <w:rFonts w:ascii="Courier New" w:eastAsia="Times New Roman" w:hAnsi="Courier New" w:cs="Courier New"/>
+          <w:color w:val="A9B7C6"/>
+          <w:sz w:val="18"/>
+          <w:szCs w:val="18"/>
+          <w:lang w:eastAsia="en-GB"/>
+        </w:rPr>
+        <w:t xml:space="preserve">lines </w:t>
+      </w:r>
+      <w:r>
+        <w:rPr>
+          <w:rFonts w:ascii="Courier New" w:eastAsia="Times New Roman" w:hAnsi="Courier New" w:cs="Courier New"/>
+          <w:b/>
+          <w:bCs/>
+          <w:color w:val="CC7832"/>
+          <w:sz w:val="18"/>
+          <w:szCs w:val="18"/>
+          <w:lang w:eastAsia="en-GB"/>
+        </w:rPr>
+        <w:t xml:space="preserve">if </w:t>
+      </w:r>
+      <w:proofErr w:type="gramStart"/>
+      <w:r>
+        <w:rPr>
+          <w:rFonts w:ascii="Courier New" w:eastAsia="Times New Roman" w:hAnsi="Courier New" w:cs="Courier New"/>
+          <w:color w:val="A9B7C6"/>
+          <w:sz w:val="18"/>
+          <w:szCs w:val="18"/>
+          <w:lang w:eastAsia="en-GB"/>
+        </w:rPr>
+        <w:t>line !</w:t>
+      </w:r>
+      <w:proofErr w:type="gramEnd"/>
+      <w:r>
+        <w:rPr>
+          <w:rFonts w:ascii="Courier New" w:eastAsia="Times New Roman" w:hAnsi="Courier New" w:cs="Courier New"/>
+          <w:color w:val="A9B7C6"/>
+          <w:sz w:val="18"/>
+          <w:szCs w:val="18"/>
+          <w:lang w:eastAsia="en-GB"/>
+        </w:rPr>
+        <w:t xml:space="preserve">= </w:t>
+      </w:r>
+      <w:r>
+        <w:rPr>
+          <w:rFonts w:ascii="Courier New" w:eastAsia="Times New Roman" w:hAnsi="Courier New" w:cs="Courier New"/>
+          <w:color w:val="008080"/>
+          <w:sz w:val="18"/>
+          <w:szCs w:val="18"/>
+          <w:lang w:eastAsia="en-GB"/>
+        </w:rPr>
+        <w:t>""</w:t>
+      </w:r>
+      <w:r>
+        <w:rPr>
+          <w:rFonts w:ascii="Courier New" w:eastAsia="Times New Roman" w:hAnsi="Courier New" w:cs="Courier New"/>
+          <w:color w:val="A9B7C6"/>
+          <w:sz w:val="18"/>
+          <w:szCs w:val="18"/>
+          <w:lang w:eastAsia="en-GB"/>
+        </w:rPr>
+        <w:t>]</w:t>
+      </w:r>
+      <w:r>
+        <w:rPr>
+          <w:rFonts w:ascii="Courier New" w:eastAsia="Times New Roman" w:hAnsi="Courier New" w:cs="Courier New"/>
+          <w:color w:val="A9B7C6"/>
+          <w:sz w:val="18"/>
+          <w:szCs w:val="18"/>
+          <w:lang w:eastAsia="en-GB"/>
+        </w:rPr>
+        <w:br/>
+      </w:r>
+      <w:r>
+        <w:rPr>
+          <w:rFonts w:ascii="Courier New" w:eastAsia="Times New Roman" w:hAnsi="Courier New" w:cs="Courier New"/>
+          <w:color w:val="A9B7C6"/>
+          <w:sz w:val="18"/>
+          <w:szCs w:val="18"/>
+          <w:lang w:eastAsia="en-GB"/>
+        </w:rPr>
+        <w:br/>
+        <w:t xml:space="preserve">    </w:t>
+      </w:r>
+      <w:r>
+        <w:rPr>
+          <w:rFonts w:ascii="Courier New" w:eastAsia="Times New Roman" w:hAnsi="Courier New" w:cs="Courier New"/>
+          <w:color w:val="808080"/>
+          <w:sz w:val="18"/>
+          <w:szCs w:val="18"/>
+          <w:lang w:eastAsia="en-GB"/>
+        </w:rPr>
+        <w:t># 1.5. Remove duplicate whitespace</w:t>
+      </w:r>
+      <w:r>
+        <w:rPr>
+          <w:rFonts w:ascii="Courier New" w:eastAsia="Times New Roman" w:hAnsi="Courier New" w:cs="Courier New"/>
+          <w:color w:val="808080"/>
+          <w:sz w:val="18"/>
+          <w:szCs w:val="18"/>
+          <w:lang w:eastAsia="en-GB"/>
+        </w:rPr>
+        <w:br/>
+        <w:t xml:space="preserve">    </w:t>
+      </w:r>
+      <w:proofErr w:type="spellStart"/>
+      <w:r>
+        <w:rPr>
+          <w:rFonts w:ascii="Courier New" w:eastAsia="Times New Roman" w:hAnsi="Courier New" w:cs="Courier New"/>
+          <w:color w:val="A9B7C6"/>
+          <w:sz w:val="18"/>
+          <w:szCs w:val="18"/>
+          <w:lang w:eastAsia="en-GB"/>
+        </w:rPr>
+        <w:t>multiple_whitespace</w:t>
+      </w:r>
+      <w:proofErr w:type="spellEnd"/>
+      <w:r>
+        <w:rPr>
+          <w:rFonts w:ascii="Courier New" w:eastAsia="Times New Roman" w:hAnsi="Courier New" w:cs="Courier New"/>
+          <w:color w:val="A9B7C6"/>
+          <w:sz w:val="18"/>
+          <w:szCs w:val="18"/>
+          <w:lang w:eastAsia="en-GB"/>
+        </w:rPr>
+        <w:t xml:space="preserve"> = </w:t>
+      </w:r>
+      <w:proofErr w:type="spellStart"/>
+      <w:r>
+        <w:rPr>
+          <w:rFonts w:ascii="Courier New" w:eastAsia="Times New Roman" w:hAnsi="Courier New" w:cs="Courier New"/>
+          <w:color w:val="A9B7C6"/>
+          <w:sz w:val="18"/>
+          <w:szCs w:val="18"/>
+          <w:lang w:eastAsia="en-GB"/>
+        </w:rPr>
+        <w:t>re.compile</w:t>
+      </w:r>
+      <w:proofErr w:type="spellEnd"/>
+      <w:r>
+        <w:rPr>
+          <w:rFonts w:ascii="Courier New" w:eastAsia="Times New Roman" w:hAnsi="Courier New" w:cs="Courier New"/>
+          <w:color w:val="A9B7C6"/>
+          <w:sz w:val="18"/>
+          <w:szCs w:val="18"/>
+          <w:lang w:eastAsia="en-GB"/>
+        </w:rPr>
+        <w:t>(</w:t>
+      </w:r>
+      <w:r>
+        <w:rPr>
+          <w:rFonts w:ascii="Courier New" w:eastAsia="Times New Roman" w:hAnsi="Courier New" w:cs="Courier New"/>
+          <w:color w:val="008080"/>
+          <w:sz w:val="18"/>
+          <w:szCs w:val="18"/>
+          <w:lang w:eastAsia="en-GB"/>
+        </w:rPr>
+        <w:t>r"\s+"</w:t>
+      </w:r>
+      <w:r>
+        <w:rPr>
+          <w:rFonts w:ascii="Courier New" w:eastAsia="Times New Roman" w:hAnsi="Courier New" w:cs="Courier New"/>
+          <w:color w:val="A9B7C6"/>
+          <w:sz w:val="18"/>
+          <w:szCs w:val="18"/>
+          <w:lang w:eastAsia="en-GB"/>
+        </w:rPr>
+        <w:t>)</w:t>
+      </w:r>
+      <w:r>
+        <w:rPr>
+          <w:rFonts w:ascii="Courier New" w:eastAsia="Times New Roman" w:hAnsi="Courier New" w:cs="Courier New"/>
+          <w:color w:val="A9B7C6"/>
+          <w:sz w:val="18"/>
+          <w:szCs w:val="18"/>
+          <w:lang w:eastAsia="en-GB"/>
+        </w:rPr>
+        <w:br/>
+        <w:t xml:space="preserve">    </w:t>
+      </w:r>
+      <w:r>
+        <w:rPr>
+          <w:rFonts w:ascii="Courier New" w:eastAsia="Times New Roman" w:hAnsi="Courier New" w:cs="Courier New"/>
+          <w:b/>
+          <w:bCs/>
+          <w:color w:val="CC7832"/>
+          <w:sz w:val="18"/>
+          <w:szCs w:val="18"/>
+          <w:lang w:eastAsia="en-GB"/>
+        </w:rPr>
+        <w:t xml:space="preserve">for </w:t>
+      </w:r>
+      <w:proofErr w:type="spellStart"/>
+      <w:r>
+        <w:rPr>
+          <w:rFonts w:ascii="Courier New" w:eastAsia="Times New Roman" w:hAnsi="Courier New" w:cs="Courier New"/>
+          <w:color w:val="A9B7C6"/>
+          <w:sz w:val="18"/>
+          <w:szCs w:val="18"/>
+          <w:lang w:eastAsia="en-GB"/>
+        </w:rPr>
+        <w:t>i</w:t>
+      </w:r>
+      <w:proofErr w:type="spellEnd"/>
+      <w:r>
+        <w:rPr>
+          <w:rFonts w:ascii="Courier New" w:eastAsia="Times New Roman" w:hAnsi="Courier New" w:cs="Courier New"/>
+          <w:color w:val="CC7832"/>
+          <w:sz w:val="18"/>
+          <w:szCs w:val="18"/>
+          <w:lang w:eastAsia="en-GB"/>
+        </w:rPr>
+        <w:t xml:space="preserve">, </w:t>
+      </w:r>
+      <w:r>
+        <w:rPr>
+          <w:rFonts w:ascii="Courier New" w:eastAsia="Times New Roman" w:hAnsi="Courier New" w:cs="Courier New"/>
+          <w:color w:val="A9B7C6"/>
+          <w:sz w:val="18"/>
+          <w:szCs w:val="18"/>
+          <w:lang w:eastAsia="en-GB"/>
+        </w:rPr>
+        <w:t xml:space="preserve">line </w:t>
+      </w:r>
+      <w:r>
+        <w:rPr>
+          <w:rFonts w:ascii="Courier New" w:eastAsia="Times New Roman" w:hAnsi="Courier New" w:cs="Courier New"/>
+          <w:b/>
+          <w:bCs/>
+          <w:color w:val="CC7832"/>
+          <w:sz w:val="18"/>
+          <w:szCs w:val="18"/>
+          <w:lang w:eastAsia="en-GB"/>
+        </w:rPr>
+        <w:t xml:space="preserve">in </w:t>
+      </w:r>
+      <w:proofErr w:type="gramStart"/>
+      <w:r>
+        <w:rPr>
+          <w:rFonts w:ascii="Courier New" w:eastAsia="Times New Roman" w:hAnsi="Courier New" w:cs="Courier New"/>
+          <w:color w:val="8888C6"/>
+          <w:sz w:val="18"/>
+          <w:szCs w:val="18"/>
+          <w:lang w:eastAsia="en-GB"/>
+        </w:rPr>
+        <w:t>enumerate</w:t>
+      </w:r>
+      <w:r>
+        <w:rPr>
+          <w:rFonts w:ascii="Courier New" w:eastAsia="Times New Roman" w:hAnsi="Courier New" w:cs="Courier New"/>
+          <w:color w:val="A9B7C6"/>
+          <w:sz w:val="18"/>
+          <w:szCs w:val="18"/>
+          <w:lang w:eastAsia="en-GB"/>
+        </w:rPr>
+        <w:t>(</w:t>
+      </w:r>
+      <w:proofErr w:type="gramEnd"/>
+      <w:r>
+        <w:rPr>
+          <w:rFonts w:ascii="Courier New" w:eastAsia="Times New Roman" w:hAnsi="Courier New" w:cs="Courier New"/>
+          <w:color w:val="A9B7C6"/>
+          <w:sz w:val="18"/>
+          <w:szCs w:val="18"/>
+          <w:lang w:eastAsia="en-GB"/>
+        </w:rPr>
+        <w:t>lines):</w:t>
+      </w:r>
+      <w:r>
+        <w:rPr>
+          <w:rFonts w:ascii="Courier New" w:eastAsia="Times New Roman" w:hAnsi="Courier New" w:cs="Courier New"/>
+          <w:color w:val="A9B7C6"/>
+          <w:sz w:val="18"/>
+          <w:szCs w:val="18"/>
+          <w:lang w:eastAsia="en-GB"/>
+        </w:rPr>
+        <w:br/>
+        <w:t xml:space="preserve">        lines[</w:t>
+      </w:r>
+      <w:proofErr w:type="spellStart"/>
+      <w:r>
+        <w:rPr>
+          <w:rFonts w:ascii="Courier New" w:eastAsia="Times New Roman" w:hAnsi="Courier New" w:cs="Courier New"/>
+          <w:color w:val="A9B7C6"/>
+          <w:sz w:val="18"/>
+          <w:szCs w:val="18"/>
+          <w:lang w:eastAsia="en-GB"/>
+        </w:rPr>
+        <w:t>i</w:t>
+      </w:r>
+      <w:proofErr w:type="spellEnd"/>
+      <w:r>
+        <w:rPr>
+          <w:rFonts w:ascii="Courier New" w:eastAsia="Times New Roman" w:hAnsi="Courier New" w:cs="Courier New"/>
+          <w:color w:val="A9B7C6"/>
+          <w:sz w:val="18"/>
+          <w:szCs w:val="18"/>
+          <w:lang w:eastAsia="en-GB"/>
+        </w:rPr>
+        <w:t xml:space="preserve">] = </w:t>
+      </w:r>
+      <w:proofErr w:type="spellStart"/>
+      <w:r>
+        <w:rPr>
+          <w:rFonts w:ascii="Courier New" w:eastAsia="Times New Roman" w:hAnsi="Courier New" w:cs="Courier New"/>
+          <w:color w:val="A9B7C6"/>
+          <w:sz w:val="18"/>
+          <w:szCs w:val="18"/>
+          <w:lang w:eastAsia="en-GB"/>
+        </w:rPr>
+        <w:t>multiple_whitespace.sub</w:t>
+      </w:r>
+      <w:proofErr w:type="spellEnd"/>
+      <w:r>
+        <w:rPr>
+          <w:rFonts w:ascii="Courier New" w:eastAsia="Times New Roman" w:hAnsi="Courier New" w:cs="Courier New"/>
+          <w:color w:val="A9B7C6"/>
+          <w:sz w:val="18"/>
+          <w:szCs w:val="18"/>
+          <w:lang w:eastAsia="en-GB"/>
+        </w:rPr>
+        <w:t>(</w:t>
+      </w:r>
+      <w:r>
+        <w:rPr>
+          <w:rFonts w:ascii="Courier New" w:eastAsia="Times New Roman" w:hAnsi="Courier New" w:cs="Courier New"/>
+          <w:color w:val="008080"/>
+          <w:sz w:val="18"/>
+          <w:szCs w:val="18"/>
+          <w:lang w:eastAsia="en-GB"/>
+        </w:rPr>
+        <w:t>" "</w:t>
+      </w:r>
+      <w:r>
+        <w:rPr>
+          <w:rFonts w:ascii="Courier New" w:eastAsia="Times New Roman" w:hAnsi="Courier New" w:cs="Courier New"/>
+          <w:color w:val="CC7832"/>
+          <w:sz w:val="18"/>
+          <w:szCs w:val="18"/>
+          <w:lang w:eastAsia="en-GB"/>
+        </w:rPr>
+        <w:t xml:space="preserve">, </w:t>
+      </w:r>
+      <w:r>
+        <w:rPr>
+          <w:rFonts w:ascii="Courier New" w:eastAsia="Times New Roman" w:hAnsi="Courier New" w:cs="Courier New"/>
+          <w:color w:val="A9B7C6"/>
+          <w:sz w:val="18"/>
+          <w:szCs w:val="18"/>
+          <w:lang w:eastAsia="en-GB"/>
+        </w:rPr>
+        <w:t>line)</w:t>
+      </w:r>
+      <w:r>
+        <w:rPr>
+          <w:rFonts w:ascii="Courier New" w:eastAsia="Times New Roman" w:hAnsi="Courier New" w:cs="Courier New"/>
+          <w:color w:val="A9B7C6"/>
+          <w:sz w:val="18"/>
+          <w:szCs w:val="18"/>
+          <w:lang w:eastAsia="en-GB"/>
+        </w:rPr>
+        <w:br/>
+      </w:r>
+      <w:r>
+        <w:rPr>
+          <w:rFonts w:ascii="Courier New" w:eastAsia="Times New Roman" w:hAnsi="Courier New" w:cs="Courier New"/>
+          <w:color w:val="A9B7C6"/>
+          <w:sz w:val="18"/>
+          <w:szCs w:val="18"/>
+          <w:lang w:eastAsia="en-GB"/>
+        </w:rPr>
+        <w:br/>
+        <w:t xml:space="preserve">    </w:t>
+      </w:r>
+      <w:r>
+        <w:rPr>
+          <w:rFonts w:ascii="Courier New" w:eastAsia="Times New Roman" w:hAnsi="Courier New" w:cs="Courier New"/>
+          <w:color w:val="808080"/>
+          <w:sz w:val="18"/>
+          <w:szCs w:val="18"/>
+          <w:lang w:eastAsia="en-GB"/>
+        </w:rPr>
+        <w:t># 1.6. Put the lines back together</w:t>
+      </w:r>
+      <w:r>
+        <w:rPr>
+          <w:rFonts w:ascii="Courier New" w:eastAsia="Times New Roman" w:hAnsi="Courier New" w:cs="Courier New"/>
+          <w:color w:val="808080"/>
+          <w:sz w:val="18"/>
+          <w:szCs w:val="18"/>
+          <w:lang w:eastAsia="en-GB"/>
+        </w:rPr>
+        <w:br/>
+        <w:t xml:space="preserve">    </w:t>
+      </w:r>
+      <w:proofErr w:type="spellStart"/>
+      <w:r>
+        <w:rPr>
+          <w:rFonts w:ascii="Courier New" w:eastAsia="Times New Roman" w:hAnsi="Courier New" w:cs="Courier New"/>
+          <w:color w:val="A9B7C6"/>
+          <w:sz w:val="18"/>
+          <w:szCs w:val="18"/>
+          <w:lang w:eastAsia="en-GB"/>
+        </w:rPr>
+        <w:t>normalised_text</w:t>
+      </w:r>
+      <w:proofErr w:type="spellEnd"/>
+      <w:r>
+        <w:rPr>
+          <w:rFonts w:ascii="Courier New" w:eastAsia="Times New Roman" w:hAnsi="Courier New" w:cs="Courier New"/>
+          <w:color w:val="A9B7C6"/>
+          <w:sz w:val="18"/>
+          <w:szCs w:val="18"/>
+          <w:lang w:eastAsia="en-GB"/>
+        </w:rPr>
+        <w:t xml:space="preserve"> = </w:t>
+      </w:r>
+      <w:r>
+        <w:rPr>
+          <w:rFonts w:ascii="Courier New" w:eastAsia="Times New Roman" w:hAnsi="Courier New" w:cs="Courier New"/>
+          <w:color w:val="008080"/>
+          <w:sz w:val="18"/>
+          <w:szCs w:val="18"/>
+          <w:lang w:eastAsia="en-GB"/>
+        </w:rPr>
+        <w:t>"\</w:t>
+      </w:r>
+      <w:proofErr w:type="spellStart"/>
+      <w:r>
+        <w:rPr>
+          <w:rFonts w:ascii="Courier New" w:eastAsia="Times New Roman" w:hAnsi="Courier New" w:cs="Courier New"/>
+          <w:color w:val="008080"/>
+          <w:sz w:val="18"/>
+          <w:szCs w:val="18"/>
+          <w:lang w:eastAsia="en-GB"/>
+        </w:rPr>
+        <w:t>n"</w:t>
+      </w:r>
+      <w:r>
+        <w:rPr>
+          <w:rFonts w:ascii="Courier New" w:eastAsia="Times New Roman" w:hAnsi="Courier New" w:cs="Courier New"/>
+          <w:color w:val="A9B7C6"/>
+          <w:sz w:val="18"/>
+          <w:szCs w:val="18"/>
+          <w:lang w:eastAsia="en-GB"/>
+        </w:rPr>
+        <w:t>.</w:t>
+      </w:r>
+      <w:proofErr w:type="gramStart"/>
+      <w:r>
+        <w:rPr>
+          <w:rFonts w:ascii="Courier New" w:eastAsia="Times New Roman" w:hAnsi="Courier New" w:cs="Courier New"/>
+          <w:color w:val="A9B7C6"/>
+          <w:sz w:val="18"/>
+          <w:szCs w:val="18"/>
+          <w:lang w:eastAsia="en-GB"/>
+        </w:rPr>
+        <w:t>join</w:t>
+      </w:r>
+      <w:proofErr w:type="spellEnd"/>
+      <w:r>
+        <w:rPr>
+          <w:rFonts w:ascii="Courier New" w:eastAsia="Times New Roman" w:hAnsi="Courier New" w:cs="Courier New"/>
+          <w:color w:val="A9B7C6"/>
+          <w:sz w:val="18"/>
+          <w:szCs w:val="18"/>
+          <w:lang w:eastAsia="en-GB"/>
+        </w:rPr>
+        <w:t>(</w:t>
+      </w:r>
+      <w:proofErr w:type="spellStart"/>
+      <w:proofErr w:type="gramEnd"/>
+      <w:r>
+        <w:rPr>
+          <w:rFonts w:ascii="Courier New" w:eastAsia="Times New Roman" w:hAnsi="Courier New" w:cs="Courier New"/>
+          <w:color w:val="A9B7C6"/>
+          <w:sz w:val="18"/>
+          <w:szCs w:val="18"/>
+          <w:lang w:eastAsia="en-GB"/>
+        </w:rPr>
+        <w:t>line.strip</w:t>
+      </w:r>
+      <w:proofErr w:type="spellEnd"/>
+      <w:r>
+        <w:rPr>
+          <w:rFonts w:ascii="Courier New" w:eastAsia="Times New Roman" w:hAnsi="Courier New" w:cs="Courier New"/>
+          <w:color w:val="A9B7C6"/>
+          <w:sz w:val="18"/>
+          <w:szCs w:val="18"/>
+          <w:lang w:eastAsia="en-GB"/>
+        </w:rPr>
+        <w:t xml:space="preserve">() </w:t>
+      </w:r>
+      <w:r>
+        <w:rPr>
+          <w:rFonts w:ascii="Courier New" w:eastAsia="Times New Roman" w:hAnsi="Courier New" w:cs="Courier New"/>
+          <w:b/>
+          <w:bCs/>
+          <w:color w:val="CC7832"/>
+          <w:sz w:val="18"/>
+          <w:szCs w:val="18"/>
+          <w:lang w:eastAsia="en-GB"/>
+        </w:rPr>
+        <w:t xml:space="preserve">for </w:t>
+      </w:r>
+      <w:r>
+        <w:rPr>
+          <w:rFonts w:ascii="Courier New" w:eastAsia="Times New Roman" w:hAnsi="Courier New" w:cs="Courier New"/>
+          <w:color w:val="A9B7C6"/>
+          <w:sz w:val="18"/>
+          <w:szCs w:val="18"/>
+          <w:lang w:eastAsia="en-GB"/>
+        </w:rPr>
+        <w:t xml:space="preserve">line </w:t>
+      </w:r>
+      <w:r>
+        <w:rPr>
+          <w:rFonts w:ascii="Courier New" w:eastAsia="Times New Roman" w:hAnsi="Courier New" w:cs="Courier New"/>
+          <w:b/>
+          <w:bCs/>
+          <w:color w:val="CC7832"/>
+          <w:sz w:val="18"/>
+          <w:szCs w:val="18"/>
+          <w:lang w:eastAsia="en-GB"/>
+        </w:rPr>
+        <w:t xml:space="preserve">in </w:t>
+      </w:r>
+      <w:r>
+        <w:rPr>
+          <w:rFonts w:ascii="Courier New" w:eastAsia="Times New Roman" w:hAnsi="Courier New" w:cs="Courier New"/>
+          <w:color w:val="A9B7C6"/>
+          <w:sz w:val="18"/>
+          <w:szCs w:val="18"/>
+          <w:lang w:eastAsia="en-GB"/>
+        </w:rPr>
+        <w:t>lines)</w:t>
+      </w:r>
+      <w:r>
+        <w:rPr>
+          <w:rFonts w:ascii="Courier New" w:eastAsia="Times New Roman" w:hAnsi="Courier New" w:cs="Courier New"/>
+          <w:color w:val="A9B7C6"/>
+          <w:sz w:val="18"/>
+          <w:szCs w:val="18"/>
+          <w:lang w:eastAsia="en-GB"/>
+        </w:rPr>
+        <w:br/>
+      </w:r>
+      <w:r>
+        <w:rPr>
+          <w:rFonts w:ascii="Courier New" w:eastAsia="Times New Roman" w:hAnsi="Courier New" w:cs="Courier New"/>
+          <w:color w:val="A9B7C6"/>
+          <w:sz w:val="18"/>
+          <w:szCs w:val="18"/>
+          <w:lang w:eastAsia="en-GB"/>
+        </w:rPr>
+        <w:br/>
+        <w:t xml:space="preserve">    </w:t>
+      </w:r>
+      <w:r>
+        <w:rPr>
+          <w:rFonts w:ascii="Courier New" w:eastAsia="Times New Roman" w:hAnsi="Courier New" w:cs="Courier New"/>
+          <w:b/>
+          <w:bCs/>
+          <w:color w:val="CC7832"/>
+          <w:sz w:val="18"/>
+          <w:szCs w:val="18"/>
+          <w:lang w:eastAsia="en-GB"/>
+        </w:rPr>
+        <w:t xml:space="preserve">return </w:t>
+      </w:r>
+      <w:proofErr w:type="spellStart"/>
+      <w:r>
+        <w:rPr>
+          <w:rFonts w:ascii="Courier New" w:eastAsia="Times New Roman" w:hAnsi="Courier New" w:cs="Courier New"/>
+          <w:color w:val="A9B7C6"/>
+          <w:sz w:val="18"/>
+          <w:szCs w:val="18"/>
+          <w:lang w:eastAsia="en-GB"/>
+        </w:rPr>
+        <w:t>normalised_text</w:t>
+      </w:r>
+      <w:proofErr w:type="spellEnd"/>
+    </w:p>
+    <w:p>
       <w:bookmarkStart w:id="0" w:name="_GoBack"/>
       <w:bookmarkEnd w:id="0"/>
     </w:p>
@@ -1073,7 +2585,6 @@
     <w:next w:val="Normal"/>
     <w:link w:val="Heading2Char"/>
     <w:uiPriority w:val="9"/>
-    <w:semiHidden/>
     <w:unhideWhenUsed/>
     <w:qFormat/>
     <w:rsid w:val="00EC5B3F"/>
@@ -1302,7 +2813,6 @@
     <w:basedOn w:val="DefaultParagraphFont"/>
     <w:link w:val="Heading2"/>
     <w:uiPriority w:val="9"/>
-    <w:semiHidden/>
     <w:rsid w:val="00EC5B3F"/>
     <w:rPr>
       <w:rFonts w:asciiTheme="majorHAnsi" w:eastAsiaTheme="majorEastAsia" w:hAnsiTheme="majorHAnsi" w:cstheme="majorBidi"/>
@@ -1723,6 +3233,56 @@
       <w:rFonts w:ascii="Tahoma" w:hAnsi="Tahoma" w:cs="Tahoma"/>
       <w:sz w:val="16"/>
       <w:szCs w:val="16"/>
+    </w:rPr>
+  </w:style>
+  <w:style w:type="paragraph" w:styleId="HTMLPreformatted">
+    <w:name w:val="HTML Preformatted"/>
+    <w:basedOn w:val="Normal"/>
+    <w:link w:val="HTMLPreformattedChar"/>
+    <w:uiPriority w:val="99"/>
+    <w:semiHidden/>
+    <w:unhideWhenUsed/>
+    <w:rsid w:val="000D30DB"/>
+    <w:pPr>
+      <w:tabs>
+        <w:tab w:val="left" w:pos="916"/>
+        <w:tab w:val="left" w:pos="1832"/>
+        <w:tab w:val="left" w:pos="2748"/>
+        <w:tab w:val="left" w:pos="3664"/>
+        <w:tab w:val="left" w:pos="4580"/>
+        <w:tab w:val="left" w:pos="5496"/>
+        <w:tab w:val="left" w:pos="6412"/>
+        <w:tab w:val="left" w:pos="7328"/>
+        <w:tab w:val="left" w:pos="8244"/>
+        <w:tab w:val="left" w:pos="9160"/>
+        <w:tab w:val="left" w:pos="10076"/>
+        <w:tab w:val="left" w:pos="10992"/>
+        <w:tab w:val="left" w:pos="11908"/>
+        <w:tab w:val="left" w:pos="12824"/>
+        <w:tab w:val="left" w:pos="13740"/>
+        <w:tab w:val="left" w:pos="14656"/>
+      </w:tabs>
+      <w:spacing w:after="0" w:line="240" w:lineRule="auto"/>
+    </w:pPr>
+    <w:rPr>
+      <w:rFonts w:ascii="Courier New" w:eastAsia="Times New Roman" w:hAnsi="Courier New" w:cs="Courier New"/>
+      <w:sz w:val="20"/>
+      <w:szCs w:val="20"/>
+      <w:lang w:eastAsia="en-GB"/>
+    </w:rPr>
+  </w:style>
+  <w:style w:type="character" w:customStyle="1" w:styleId="HTMLPreformattedChar">
+    <w:name w:val="HTML Preformatted Char"/>
+    <w:basedOn w:val="DefaultParagraphFont"/>
+    <w:link w:val="HTMLPreformatted"/>
+    <w:uiPriority w:val="99"/>
+    <w:semiHidden/>
+    <w:rsid w:val="000D30DB"/>
+    <w:rPr>
+      <w:rFonts w:ascii="Courier New" w:eastAsia="Times New Roman" w:hAnsi="Courier New" w:cs="Courier New"/>
+      <w:sz w:val="20"/>
+      <w:szCs w:val="20"/>
+      <w:lang w:eastAsia="en-GB"/>
     </w:rPr>
   </w:style>
 </w:styles>
@@ -1918,7 +3478,6 @@
     <w:next w:val="Normal"/>
     <w:link w:val="Heading2Char"/>
     <w:uiPriority w:val="9"/>
-    <w:semiHidden/>
     <w:unhideWhenUsed/>
     <w:qFormat/>
     <w:rsid w:val="00EC5B3F"/>
@@ -2147,7 +3706,6 @@
     <w:basedOn w:val="DefaultParagraphFont"/>
     <w:link w:val="Heading2"/>
     <w:uiPriority w:val="9"/>
-    <w:semiHidden/>
     <w:rsid w:val="00EC5B3F"/>
     <w:rPr>
       <w:rFonts w:asciiTheme="majorHAnsi" w:eastAsiaTheme="majorEastAsia" w:hAnsiTheme="majorHAnsi" w:cstheme="majorBidi"/>
@@ -2568,6 +4126,56 @@
       <w:rFonts w:ascii="Tahoma" w:hAnsi="Tahoma" w:cs="Tahoma"/>
       <w:sz w:val="16"/>
       <w:szCs w:val="16"/>
+    </w:rPr>
+  </w:style>
+  <w:style w:type="paragraph" w:styleId="HTMLPreformatted">
+    <w:name w:val="HTML Preformatted"/>
+    <w:basedOn w:val="Normal"/>
+    <w:link w:val="HTMLPreformattedChar"/>
+    <w:uiPriority w:val="99"/>
+    <w:semiHidden/>
+    <w:unhideWhenUsed/>
+    <w:rsid w:val="000D30DB"/>
+    <w:pPr>
+      <w:tabs>
+        <w:tab w:val="left" w:pos="916"/>
+        <w:tab w:val="left" w:pos="1832"/>
+        <w:tab w:val="left" w:pos="2748"/>
+        <w:tab w:val="left" w:pos="3664"/>
+        <w:tab w:val="left" w:pos="4580"/>
+        <w:tab w:val="left" w:pos="5496"/>
+        <w:tab w:val="left" w:pos="6412"/>
+        <w:tab w:val="left" w:pos="7328"/>
+        <w:tab w:val="left" w:pos="8244"/>
+        <w:tab w:val="left" w:pos="9160"/>
+        <w:tab w:val="left" w:pos="10076"/>
+        <w:tab w:val="left" w:pos="10992"/>
+        <w:tab w:val="left" w:pos="11908"/>
+        <w:tab w:val="left" w:pos="12824"/>
+        <w:tab w:val="left" w:pos="13740"/>
+        <w:tab w:val="left" w:pos="14656"/>
+      </w:tabs>
+      <w:spacing w:after="0" w:line="240" w:lineRule="auto"/>
+    </w:pPr>
+    <w:rPr>
+      <w:rFonts w:ascii="Courier New" w:eastAsia="Times New Roman" w:hAnsi="Courier New" w:cs="Courier New"/>
+      <w:sz w:val="20"/>
+      <w:szCs w:val="20"/>
+      <w:lang w:eastAsia="en-GB"/>
+    </w:rPr>
+  </w:style>
+  <w:style w:type="character" w:customStyle="1" w:styleId="HTMLPreformattedChar">
+    <w:name w:val="HTML Preformatted Char"/>
+    <w:basedOn w:val="DefaultParagraphFont"/>
+    <w:link w:val="HTMLPreformatted"/>
+    <w:uiPriority w:val="99"/>
+    <w:semiHidden/>
+    <w:rsid w:val="000D30DB"/>
+    <w:rPr>
+      <w:rFonts w:ascii="Courier New" w:eastAsia="Times New Roman" w:hAnsi="Courier New" w:cs="Courier New"/>
+      <w:sz w:val="20"/>
+      <w:szCs w:val="20"/>
+      <w:lang w:eastAsia="en-GB"/>
     </w:rPr>
   </w:style>
 </w:styles>

</xml_diff>